<commit_message>
Relatório com diagramas de classe
</commit_message>
<xml_diff>
--- a/Relatorio/Relatorio.docx
+++ b/Relatorio/Relatorio.docx
@@ -485,6 +485,13 @@
     </w:p>
     <w:sdt>
       <w:sdtPr>
+        <w:rPr>
+          <w:rFonts w:asciiTheme="minorHAnsi" w:eastAsiaTheme="minorEastAsia" w:hAnsiTheme="minorHAnsi" w:cstheme="minorBidi"/>
+          <w:color w:val="auto"/>
+          <w:sz w:val="22"/>
+          <w:szCs w:val="22"/>
+          <w:lang w:val="pt-PT"/>
+        </w:rPr>
         <w:id w:val="-585919987"/>
         <w:docPartObj>
           <w:docPartGallery w:val="Table of Contents"/>
@@ -493,14 +500,9 @@
       </w:sdtPr>
       <w:sdtEndPr>
         <w:rPr>
-          <w:rFonts w:asciiTheme="minorHAnsi" w:eastAsiaTheme="minorEastAsia" w:hAnsiTheme="minorHAnsi" w:cstheme="minorBidi"/>
           <w:b/>
           <w:bCs/>
           <w:noProof/>
-          <w:color w:val="auto"/>
-          <w:sz w:val="22"/>
-          <w:szCs w:val="22"/>
-          <w:lang w:val="pt-PT"/>
         </w:rPr>
       </w:sdtEndPr>
       <w:sdtContent>
@@ -508,11 +510,9 @@
           <w:pPr>
             <w:pStyle w:val="TOCHeading"/>
           </w:pPr>
-          <w:proofErr w:type="spellStart"/>
           <w:r>
             <w:t>Índice</w:t>
           </w:r>
-          <w:proofErr w:type="spellEnd"/>
         </w:p>
         <w:p>
           <w:pPr>
@@ -535,7 +535,7 @@
           <w:r>
             <w:fldChar w:fldCharType="separate"/>
           </w:r>
-          <w:hyperlink w:anchor="_Toc422129849" w:history="1">
+          <w:hyperlink w:anchor="_Toc422270044" w:history="1">
             <w:r>
               <w:rPr>
                 <w:rStyle w:val="Hyperlink"/>
@@ -576,7 +576,7 @@
                 <w:noProof/>
                 <w:webHidden/>
               </w:rPr>
-              <w:instrText xml:space="preserve"> PAGEREF _Toc422129849 \h </w:instrText>
+              <w:instrText xml:space="preserve"> PAGEREF _Toc422270044 \h </w:instrText>
             </w:r>
             <w:r>
               <w:rPr>
@@ -619,7 +619,7 @@
               <w:lang w:eastAsia="pt-PT"/>
             </w:rPr>
           </w:pPr>
-          <w:hyperlink w:anchor="_Toc422129850" w:history="1">
+          <w:hyperlink w:anchor="_Toc422270045" w:history="1">
             <w:r>
               <w:rPr>
                 <w:rStyle w:val="Hyperlink"/>
@@ -660,7 +660,7 @@
                 <w:noProof/>
                 <w:webHidden/>
               </w:rPr>
-              <w:instrText xml:space="preserve"> PAGEREF _Toc422129850 \h </w:instrText>
+              <w:instrText xml:space="preserve"> PAGEREF _Toc422270045 \h </w:instrText>
             </w:r>
             <w:r>
               <w:rPr>
@@ -703,7 +703,7 @@
               <w:lang w:eastAsia="pt-PT"/>
             </w:rPr>
           </w:pPr>
-          <w:hyperlink w:anchor="_Toc422129851" w:history="1">
+          <w:hyperlink w:anchor="_Toc422270046" w:history="1">
             <w:r>
               <w:rPr>
                 <w:rStyle w:val="Hyperlink"/>
@@ -744,7 +744,7 @@
                 <w:noProof/>
                 <w:webHidden/>
               </w:rPr>
-              <w:instrText xml:space="preserve"> PAGEREF _Toc422129851 \h </w:instrText>
+              <w:instrText xml:space="preserve"> PAGEREF _Toc422270046 \h </w:instrText>
             </w:r>
             <w:r>
               <w:rPr>
@@ -787,7 +787,7 @@
               <w:lang w:eastAsia="pt-PT"/>
             </w:rPr>
           </w:pPr>
-          <w:hyperlink w:anchor="_Toc422129852" w:history="1">
+          <w:hyperlink w:anchor="_Toc422270047" w:history="1">
             <w:r>
               <w:rPr>
                 <w:rStyle w:val="Hyperlink"/>
@@ -828,7 +828,7 @@
                 <w:noProof/>
                 <w:webHidden/>
               </w:rPr>
-              <w:instrText xml:space="preserve"> PAGEREF _Toc422129852 \h </w:instrText>
+              <w:instrText xml:space="preserve"> PAGEREF _Toc422270047 \h </w:instrText>
             </w:r>
             <w:r>
               <w:rPr>
@@ -871,7 +871,7 @@
               <w:lang w:eastAsia="pt-PT"/>
             </w:rPr>
           </w:pPr>
-          <w:hyperlink w:anchor="_Toc422129853" w:history="1">
+          <w:hyperlink w:anchor="_Toc422270048" w:history="1">
             <w:r>
               <w:rPr>
                 <w:rStyle w:val="Hyperlink"/>
@@ -912,7 +912,7 @@
                 <w:noProof/>
                 <w:webHidden/>
               </w:rPr>
-              <w:instrText xml:space="preserve"> PAGEREF _Toc422129853 \h </w:instrText>
+              <w:instrText xml:space="preserve"> PAGEREF _Toc422270048 \h </w:instrText>
             </w:r>
             <w:r>
               <w:rPr>
@@ -955,7 +955,7 @@
               <w:lang w:eastAsia="pt-PT"/>
             </w:rPr>
           </w:pPr>
-          <w:hyperlink w:anchor="_Toc422129854" w:history="1">
+          <w:hyperlink w:anchor="_Toc422270049" w:history="1">
             <w:r>
               <w:rPr>
                 <w:rStyle w:val="Hyperlink"/>
@@ -996,7 +996,7 @@
                 <w:noProof/>
                 <w:webHidden/>
               </w:rPr>
-              <w:instrText xml:space="preserve"> PAGEREF _Toc422129854 \h </w:instrText>
+              <w:instrText xml:space="preserve"> PAGEREF _Toc422270049 \h </w:instrText>
             </w:r>
             <w:r>
               <w:rPr>
@@ -1039,7 +1039,7 @@
               <w:lang w:eastAsia="pt-PT"/>
             </w:rPr>
           </w:pPr>
-          <w:hyperlink w:anchor="_Toc422129855" w:history="1">
+          <w:hyperlink w:anchor="_Toc422270050" w:history="1">
             <w:r>
               <w:rPr>
                 <w:rStyle w:val="Hyperlink"/>
@@ -1080,7 +1080,7 @@
                 <w:noProof/>
                 <w:webHidden/>
               </w:rPr>
-              <w:instrText xml:space="preserve"> PAGEREF _Toc422129855 \h </w:instrText>
+              <w:instrText xml:space="preserve"> PAGEREF _Toc422270050 \h </w:instrText>
             </w:r>
             <w:r>
               <w:rPr>
@@ -1123,7 +1123,7 @@
               <w:lang w:eastAsia="pt-PT"/>
             </w:rPr>
           </w:pPr>
-          <w:hyperlink w:anchor="_Toc422129856" w:history="1">
+          <w:hyperlink w:anchor="_Toc422270051" w:history="1">
             <w:r>
               <w:rPr>
                 <w:rStyle w:val="Hyperlink"/>
@@ -1164,7 +1164,7 @@
                 <w:noProof/>
                 <w:webHidden/>
               </w:rPr>
-              <w:instrText xml:space="preserve"> PAGEREF _Toc422129856 \h </w:instrText>
+              <w:instrText xml:space="preserve"> PAGEREF _Toc422270051 \h </w:instrText>
             </w:r>
             <w:r>
               <w:rPr>
@@ -1207,7 +1207,7 @@
               <w:lang w:eastAsia="pt-PT"/>
             </w:rPr>
           </w:pPr>
-          <w:hyperlink w:anchor="_Toc422129857" w:history="1">
+          <w:hyperlink w:anchor="_Toc422270052" w:history="1">
             <w:r>
               <w:rPr>
                 <w:rStyle w:val="Hyperlink"/>
@@ -1248,7 +1248,7 @@
                 <w:noProof/>
                 <w:webHidden/>
               </w:rPr>
-              <w:instrText xml:space="preserve"> PAGEREF _Toc422129857 \h </w:instrText>
+              <w:instrText xml:space="preserve"> PAGEREF _Toc422270052 \h </w:instrText>
             </w:r>
             <w:r>
               <w:rPr>
@@ -1291,7 +1291,7 @@
               <w:lang w:eastAsia="pt-PT"/>
             </w:rPr>
           </w:pPr>
-          <w:hyperlink w:anchor="_Toc422129858" w:history="1">
+          <w:hyperlink w:anchor="_Toc422270053" w:history="1">
             <w:r>
               <w:rPr>
                 <w:rStyle w:val="Hyperlink"/>
@@ -1334,7 +1334,7 @@
                 <w:noProof/>
                 <w:webHidden/>
               </w:rPr>
-              <w:instrText xml:space="preserve"> PAGEREF _Toc422129858 \h </w:instrText>
+              <w:instrText xml:space="preserve"> PAGEREF _Toc422270053 \h </w:instrText>
             </w:r>
             <w:r>
               <w:rPr>
@@ -1377,7 +1377,7 @@
               <w:lang w:eastAsia="pt-PT"/>
             </w:rPr>
           </w:pPr>
-          <w:hyperlink w:anchor="_Toc422129859" w:history="1">
+          <w:hyperlink w:anchor="_Toc422270054" w:history="1">
             <w:r>
               <w:rPr>
                 <w:rStyle w:val="Hyperlink"/>
@@ -1418,7 +1418,7 @@
                 <w:noProof/>
                 <w:webHidden/>
               </w:rPr>
-              <w:instrText xml:space="preserve"> PAGEREF _Toc422129859 \h </w:instrText>
+              <w:instrText xml:space="preserve"> PAGEREF _Toc422270054 \h </w:instrText>
             </w:r>
             <w:r>
               <w:rPr>
@@ -1461,7 +1461,7 @@
               <w:lang w:eastAsia="pt-PT"/>
             </w:rPr>
           </w:pPr>
-          <w:hyperlink w:anchor="_Toc422129860" w:history="1">
+          <w:hyperlink w:anchor="_Toc422270055" w:history="1">
             <w:r>
               <w:rPr>
                 <w:rStyle w:val="Hyperlink"/>
@@ -1502,7 +1502,7 @@
                 <w:noProof/>
                 <w:webHidden/>
               </w:rPr>
-              <w:instrText xml:space="preserve"> PAGEREF _Toc422129860 \h </w:instrText>
+              <w:instrText xml:space="preserve"> PAGEREF _Toc422270055 \h </w:instrText>
             </w:r>
             <w:r>
               <w:rPr>
@@ -1545,7 +1545,7 @@
               <w:lang w:eastAsia="pt-PT"/>
             </w:rPr>
           </w:pPr>
-          <w:hyperlink w:anchor="_Toc422129861" w:history="1">
+          <w:hyperlink w:anchor="_Toc422270056" w:history="1">
             <w:r>
               <w:rPr>
                 <w:rStyle w:val="Hyperlink"/>
@@ -1586,7 +1586,7 @@
                 <w:noProof/>
                 <w:webHidden/>
               </w:rPr>
-              <w:instrText xml:space="preserve"> PAGEREF _Toc422129861 \h </w:instrText>
+              <w:instrText xml:space="preserve"> PAGEREF _Toc422270056 \h </w:instrText>
             </w:r>
             <w:r>
               <w:rPr>
@@ -1629,7 +1629,7 @@
               <w:lang w:eastAsia="pt-PT"/>
             </w:rPr>
           </w:pPr>
-          <w:hyperlink w:anchor="_Toc422129862" w:history="1">
+          <w:hyperlink w:anchor="_Toc422270057" w:history="1">
             <w:r>
               <w:rPr>
                 <w:rStyle w:val="Hyperlink"/>
@@ -1670,7 +1670,7 @@
                 <w:noProof/>
                 <w:webHidden/>
               </w:rPr>
-              <w:instrText xml:space="preserve"> PAGEREF _Toc422129862 \h </w:instrText>
+              <w:instrText xml:space="preserve"> PAGEREF _Toc422270057 \h </w:instrText>
             </w:r>
             <w:r>
               <w:rPr>
@@ -1713,7 +1713,7 @@
               <w:lang w:eastAsia="pt-PT"/>
             </w:rPr>
           </w:pPr>
-          <w:hyperlink w:anchor="_Toc422129863" w:history="1">
+          <w:hyperlink w:anchor="_Toc422270058" w:history="1">
             <w:r>
               <w:rPr>
                 <w:rStyle w:val="Hyperlink"/>
@@ -1754,7 +1754,7 @@
                 <w:noProof/>
                 <w:webHidden/>
               </w:rPr>
-              <w:instrText xml:space="preserve"> PAGEREF _Toc422129863 \h </w:instrText>
+              <w:instrText xml:space="preserve"> PAGEREF _Toc422270058 \h </w:instrText>
             </w:r>
             <w:r>
               <w:rPr>
@@ -1797,7 +1797,7 @@
               <w:lang w:eastAsia="pt-PT"/>
             </w:rPr>
           </w:pPr>
-          <w:hyperlink w:anchor="_Toc422129864" w:history="1">
+          <w:hyperlink w:anchor="_Toc422270059" w:history="1">
             <w:r>
               <w:rPr>
                 <w:rStyle w:val="Hyperlink"/>
@@ -1838,7 +1838,7 @@
                 <w:noProof/>
                 <w:webHidden/>
               </w:rPr>
-              <w:instrText xml:space="preserve"> PAGEREF _Toc422129864 \h </w:instrText>
+              <w:instrText xml:space="preserve"> PAGEREF _Toc422270059 \h </w:instrText>
             </w:r>
             <w:r>
               <w:rPr>
@@ -1881,7 +1881,7 @@
               <w:lang w:eastAsia="pt-PT"/>
             </w:rPr>
           </w:pPr>
-          <w:hyperlink w:anchor="_Toc422129865" w:history="1">
+          <w:hyperlink w:anchor="_Toc422270060" w:history="1">
             <w:r>
               <w:rPr>
                 <w:rStyle w:val="Hyperlink"/>
@@ -1922,7 +1922,7 @@
                 <w:noProof/>
                 <w:webHidden/>
               </w:rPr>
-              <w:instrText xml:space="preserve"> PAGEREF _Toc422129865 \h </w:instrText>
+              <w:instrText xml:space="preserve"> PAGEREF _Toc422270060 \h </w:instrText>
             </w:r>
             <w:r>
               <w:rPr>
@@ -1965,7 +1965,7 @@
               <w:lang w:eastAsia="pt-PT"/>
             </w:rPr>
           </w:pPr>
-          <w:hyperlink w:anchor="_Toc422129866" w:history="1">
+          <w:hyperlink w:anchor="_Toc422270061" w:history="1">
             <w:r>
               <w:rPr>
                 <w:rStyle w:val="Hyperlink"/>
@@ -2006,7 +2006,7 @@
                 <w:noProof/>
                 <w:webHidden/>
               </w:rPr>
-              <w:instrText xml:space="preserve"> PAGEREF _Toc422129866 \h </w:instrText>
+              <w:instrText xml:space="preserve"> PAGEREF _Toc422270061 \h </w:instrText>
             </w:r>
             <w:r>
               <w:rPr>
@@ -2027,6 +2027,426 @@
                 <w:webHidden/>
               </w:rPr>
               <w:t>25</w:t>
+            </w:r>
+            <w:r>
+              <w:rPr>
+                <w:noProof/>
+                <w:webHidden/>
+              </w:rPr>
+              <w:fldChar w:fldCharType="end"/>
+            </w:r>
+          </w:hyperlink>
+        </w:p>
+        <w:p>
+          <w:pPr>
+            <w:pStyle w:val="TOC1"/>
+            <w:tabs>
+              <w:tab w:val="left" w:pos="440"/>
+              <w:tab w:val="right" w:leader="dot" w:pos="8494"/>
+            </w:tabs>
+            <w:rPr>
+              <w:noProof/>
+              <w:lang w:eastAsia="pt-PT"/>
+            </w:rPr>
+          </w:pPr>
+          <w:hyperlink w:anchor="_Toc422270062" w:history="1">
+            <w:r>
+              <w:rPr>
+                <w:rStyle w:val="Hyperlink"/>
+                <w:noProof/>
+              </w:rPr>
+              <w:t>9.</w:t>
+            </w:r>
+            <w:r>
+              <w:rPr>
+                <w:noProof/>
+                <w:lang w:eastAsia="pt-PT"/>
+              </w:rPr>
+              <w:tab/>
+            </w:r>
+            <w:r>
+              <w:rPr>
+                <w:rStyle w:val="Hyperlink"/>
+                <w:noProof/>
+              </w:rPr>
+              <w:t>Anexo A – Diagramas de Classe</w:t>
+            </w:r>
+            <w:r>
+              <w:rPr>
+                <w:noProof/>
+                <w:webHidden/>
+              </w:rPr>
+              <w:tab/>
+            </w:r>
+            <w:r>
+              <w:rPr>
+                <w:noProof/>
+                <w:webHidden/>
+              </w:rPr>
+              <w:fldChar w:fldCharType="begin"/>
+            </w:r>
+            <w:r>
+              <w:rPr>
+                <w:noProof/>
+                <w:webHidden/>
+              </w:rPr>
+              <w:instrText xml:space="preserve"> PAGEREF _Toc422270062 \h </w:instrText>
+            </w:r>
+            <w:r>
+              <w:rPr>
+                <w:noProof/>
+                <w:webHidden/>
+              </w:rPr>
+            </w:r>
+            <w:r>
+              <w:rPr>
+                <w:noProof/>
+                <w:webHidden/>
+              </w:rPr>
+              <w:fldChar w:fldCharType="separate"/>
+            </w:r>
+            <w:r>
+              <w:rPr>
+                <w:noProof/>
+                <w:webHidden/>
+              </w:rPr>
+              <w:t>26</w:t>
+            </w:r>
+            <w:r>
+              <w:rPr>
+                <w:noProof/>
+                <w:webHidden/>
+              </w:rPr>
+              <w:fldChar w:fldCharType="end"/>
+            </w:r>
+          </w:hyperlink>
+        </w:p>
+        <w:p>
+          <w:pPr>
+            <w:pStyle w:val="TOC2"/>
+            <w:tabs>
+              <w:tab w:val="left" w:pos="880"/>
+              <w:tab w:val="right" w:leader="dot" w:pos="8494"/>
+            </w:tabs>
+            <w:rPr>
+              <w:noProof/>
+              <w:lang w:eastAsia="pt-PT"/>
+            </w:rPr>
+          </w:pPr>
+          <w:hyperlink w:anchor="_Toc422270063" w:history="1">
+            <w:r>
+              <w:rPr>
+                <w:rStyle w:val="Hyperlink"/>
+                <w:noProof/>
+              </w:rPr>
+              <w:t>9.1</w:t>
+            </w:r>
+            <w:r>
+              <w:rPr>
+                <w:noProof/>
+                <w:lang w:eastAsia="pt-PT"/>
+              </w:rPr>
+              <w:tab/>
+            </w:r>
+            <w:r>
+              <w:rPr>
+                <w:rStyle w:val="Hyperlink"/>
+                <w:noProof/>
+              </w:rPr>
+              <w:t>Main</w:t>
+            </w:r>
+            <w:r>
+              <w:rPr>
+                <w:noProof/>
+                <w:webHidden/>
+              </w:rPr>
+              <w:tab/>
+            </w:r>
+            <w:r>
+              <w:rPr>
+                <w:noProof/>
+                <w:webHidden/>
+              </w:rPr>
+              <w:fldChar w:fldCharType="begin"/>
+            </w:r>
+            <w:r>
+              <w:rPr>
+                <w:noProof/>
+                <w:webHidden/>
+              </w:rPr>
+              <w:instrText xml:space="preserve"> PAGEREF _Toc422270063 \h </w:instrText>
+            </w:r>
+            <w:r>
+              <w:rPr>
+                <w:noProof/>
+                <w:webHidden/>
+              </w:rPr>
+            </w:r>
+            <w:r>
+              <w:rPr>
+                <w:noProof/>
+                <w:webHidden/>
+              </w:rPr>
+              <w:fldChar w:fldCharType="separate"/>
+            </w:r>
+            <w:r>
+              <w:rPr>
+                <w:noProof/>
+                <w:webHidden/>
+              </w:rPr>
+              <w:t>26</w:t>
+            </w:r>
+            <w:r>
+              <w:rPr>
+                <w:noProof/>
+                <w:webHidden/>
+              </w:rPr>
+              <w:fldChar w:fldCharType="end"/>
+            </w:r>
+          </w:hyperlink>
+        </w:p>
+        <w:p>
+          <w:pPr>
+            <w:pStyle w:val="TOC2"/>
+            <w:tabs>
+              <w:tab w:val="left" w:pos="880"/>
+              <w:tab w:val="right" w:leader="dot" w:pos="8494"/>
+            </w:tabs>
+            <w:rPr>
+              <w:noProof/>
+              <w:lang w:eastAsia="pt-PT"/>
+            </w:rPr>
+          </w:pPr>
+          <w:hyperlink w:anchor="_Toc422270064" w:history="1">
+            <w:r>
+              <w:rPr>
+                <w:rStyle w:val="Hyperlink"/>
+                <w:noProof/>
+              </w:rPr>
+              <w:t>9.2</w:t>
+            </w:r>
+            <w:r>
+              <w:rPr>
+                <w:noProof/>
+                <w:lang w:eastAsia="pt-PT"/>
+              </w:rPr>
+              <w:tab/>
+            </w:r>
+            <w:r>
+              <w:rPr>
+                <w:rStyle w:val="Hyperlink"/>
+                <w:noProof/>
+              </w:rPr>
+              <w:t>Catálogos</w:t>
+            </w:r>
+            <w:r>
+              <w:rPr>
+                <w:noProof/>
+                <w:webHidden/>
+              </w:rPr>
+              <w:tab/>
+            </w:r>
+            <w:r>
+              <w:rPr>
+                <w:noProof/>
+                <w:webHidden/>
+              </w:rPr>
+              <w:fldChar w:fldCharType="begin"/>
+            </w:r>
+            <w:r>
+              <w:rPr>
+                <w:noProof/>
+                <w:webHidden/>
+              </w:rPr>
+              <w:instrText xml:space="preserve"> PAGEREF _Toc422270064 \h </w:instrText>
+            </w:r>
+            <w:r>
+              <w:rPr>
+                <w:noProof/>
+                <w:webHidden/>
+              </w:rPr>
+            </w:r>
+            <w:r>
+              <w:rPr>
+                <w:noProof/>
+                <w:webHidden/>
+              </w:rPr>
+              <w:fldChar w:fldCharType="separate"/>
+            </w:r>
+            <w:r>
+              <w:rPr>
+                <w:noProof/>
+                <w:webHidden/>
+              </w:rPr>
+              <w:t>27</w:t>
+            </w:r>
+            <w:r>
+              <w:rPr>
+                <w:noProof/>
+                <w:webHidden/>
+              </w:rPr>
+              <w:fldChar w:fldCharType="end"/>
+            </w:r>
+          </w:hyperlink>
+        </w:p>
+        <w:p>
+          <w:pPr>
+            <w:pStyle w:val="TOC2"/>
+            <w:tabs>
+              <w:tab w:val="left" w:pos="880"/>
+              <w:tab w:val="right" w:leader="dot" w:pos="8494"/>
+            </w:tabs>
+            <w:rPr>
+              <w:noProof/>
+              <w:lang w:eastAsia="pt-PT"/>
+            </w:rPr>
+          </w:pPr>
+          <w:hyperlink w:anchor="_Toc422270065" w:history="1">
+            <w:r>
+              <w:rPr>
+                <w:rStyle w:val="Hyperlink"/>
+                <w:noProof/>
+              </w:rPr>
+              <w:t>9.3</w:t>
+            </w:r>
+            <w:r>
+              <w:rPr>
+                <w:noProof/>
+                <w:lang w:eastAsia="pt-PT"/>
+              </w:rPr>
+              <w:tab/>
+            </w:r>
+            <w:r>
+              <w:rPr>
+                <w:rStyle w:val="Hyperlink"/>
+                <w:noProof/>
+              </w:rPr>
+              <w:t>Contabilidade</w:t>
+            </w:r>
+            <w:r>
+              <w:rPr>
+                <w:noProof/>
+                <w:webHidden/>
+              </w:rPr>
+              <w:tab/>
+            </w:r>
+            <w:r>
+              <w:rPr>
+                <w:noProof/>
+                <w:webHidden/>
+              </w:rPr>
+              <w:fldChar w:fldCharType="begin"/>
+            </w:r>
+            <w:r>
+              <w:rPr>
+                <w:noProof/>
+                <w:webHidden/>
+              </w:rPr>
+              <w:instrText xml:space="preserve"> PAGEREF _Toc422270065 \h </w:instrText>
+            </w:r>
+            <w:r>
+              <w:rPr>
+                <w:noProof/>
+                <w:webHidden/>
+              </w:rPr>
+            </w:r>
+            <w:r>
+              <w:rPr>
+                <w:noProof/>
+                <w:webHidden/>
+              </w:rPr>
+              <w:fldChar w:fldCharType="separate"/>
+            </w:r>
+            <w:r>
+              <w:rPr>
+                <w:noProof/>
+                <w:webHidden/>
+              </w:rPr>
+              <w:t>28</w:t>
+            </w:r>
+            <w:r>
+              <w:rPr>
+                <w:noProof/>
+                <w:webHidden/>
+              </w:rPr>
+              <w:fldChar w:fldCharType="end"/>
+            </w:r>
+          </w:hyperlink>
+        </w:p>
+        <w:p>
+          <w:pPr>
+            <w:pStyle w:val="TOC2"/>
+            <w:tabs>
+              <w:tab w:val="left" w:pos="880"/>
+              <w:tab w:val="right" w:leader="dot" w:pos="8494"/>
+            </w:tabs>
+            <w:rPr>
+              <w:noProof/>
+              <w:lang w:eastAsia="pt-PT"/>
+            </w:rPr>
+          </w:pPr>
+          <w:hyperlink w:anchor="_Toc422270066" w:history="1">
+            <w:r>
+              <w:rPr>
+                <w:rStyle w:val="Hyperlink"/>
+                <w:noProof/>
+              </w:rPr>
+              <w:t>9.4</w:t>
+            </w:r>
+            <w:r>
+              <w:rPr>
+                <w:noProof/>
+                <w:lang w:eastAsia="pt-PT"/>
+              </w:rPr>
+              <w:tab/>
+            </w:r>
+            <w:r>
+              <w:rPr>
+                <w:rStyle w:val="Hyperlink"/>
+                <w:noProof/>
+              </w:rPr>
+              <w:t>Compras</w:t>
+            </w:r>
+            <w:r>
+              <w:rPr>
+                <w:noProof/>
+                <w:webHidden/>
+              </w:rPr>
+              <w:tab/>
+            </w:r>
+            <w:r>
+              <w:rPr>
+                <w:noProof/>
+                <w:webHidden/>
+              </w:rPr>
+              <w:fldChar w:fldCharType="begin"/>
+            </w:r>
+            <w:r>
+              <w:rPr>
+                <w:noProof/>
+                <w:webHidden/>
+              </w:rPr>
+              <w:instrText xml:space="preserve"> PAGEREF _Toc422270066 \h </w:instrText>
+            </w:r>
+            <w:r>
+              <w:rPr>
+                <w:noProof/>
+                <w:webHidden/>
+              </w:rPr>
+            </w:r>
+            <w:r>
+              <w:rPr>
+                <w:noProof/>
+                <w:webHidden/>
+              </w:rPr>
+              <w:fldChar w:fldCharType="separate"/>
+            </w:r>
+            <w:r>
+              <w:rPr>
+                <w:noProof/>
+                <w:webHidden/>
+              </w:rPr>
+              <w:t>29</w:t>
             </w:r>
             <w:r>
               <w:rPr>
@@ -2159,26 +2579,13 @@
     </w:p>
     <w:p>
       <w:pPr>
-        <w:contextualSpacing/>
-        <w:jc w:val="both"/>
-      </w:pPr>
-    </w:p>
-    <w:p>
-      <w:pPr>
-        <w:contextualSpacing/>
-        <w:jc w:val="both"/>
-      </w:pPr>
-    </w:p>
-    <w:p>
-      <w:pPr>
         <w:pStyle w:val="Heading1"/>
         <w:contextualSpacing/>
         <w:jc w:val="both"/>
       </w:pPr>
       <w:bookmarkStart w:id="0" w:name="_Toc417913668"/>
-      <w:bookmarkStart w:id="1" w:name="_Toc422129849"/>
-      <w:r>
-        <w:lastRenderedPageBreak/>
+      <w:bookmarkStart w:id="1" w:name="_Toc422270044"/>
+      <w:r>
         <w:t>Arquitectura da aplicação e Estruturação Main</w:t>
       </w:r>
       <w:bookmarkEnd w:id="0"/>
@@ -2751,73 +3158,172 @@
     </w:p>
     <w:p>
       <w:pPr>
-        <w:contextualSpacing/>
-        <w:jc w:val="both"/>
-      </w:pPr>
-    </w:p>
-    <w:p>
-      <w:pPr>
-        <w:contextualSpacing/>
-        <w:jc w:val="both"/>
-      </w:pPr>
-    </w:p>
-    <w:p>
-      <w:pPr>
-        <w:contextualSpacing/>
-        <w:jc w:val="both"/>
-      </w:pPr>
-    </w:p>
-    <w:p>
-      <w:pPr>
-        <w:contextualSpacing/>
-        <w:jc w:val="both"/>
-      </w:pPr>
-    </w:p>
-    <w:p>
-      <w:pPr>
-        <w:contextualSpacing/>
-        <w:jc w:val="both"/>
-      </w:pPr>
-    </w:p>
-    <w:p>
-      <w:pPr>
-        <w:contextualSpacing/>
-        <w:jc w:val="both"/>
-      </w:pPr>
-    </w:p>
-    <w:p>
-      <w:pPr>
-        <w:contextualSpacing/>
-        <w:jc w:val="right"/>
-      </w:pPr>
-    </w:p>
-    <w:p>
-      <w:pPr>
-        <w:contextualSpacing/>
-        <w:jc w:val="both"/>
-      </w:pPr>
-    </w:p>
-    <w:p>
-      <w:pPr>
-        <w:contextualSpacing/>
-        <w:jc w:val="both"/>
-      </w:pPr>
-    </w:p>
-    <w:p>
-      <w:pPr>
-        <w:contextualSpacing/>
-        <w:jc w:val="both"/>
-      </w:pPr>
-    </w:p>
-    <w:p>
-      <w:pPr>
-        <w:contextualSpacing/>
-        <w:jc w:val="both"/>
-      </w:pPr>
-      <w:r>
-        <w:lastRenderedPageBreak/>
+        <w:ind w:left="708"/>
+        <w:contextualSpacing/>
+        <w:jc w:val="both"/>
+        <w:rPr>
+          <w:rFonts w:ascii="Consolas" w:hAnsi="Consolas" w:cs="Consolas"/>
+          <w:sz w:val="20"/>
+        </w:rPr>
+      </w:pPr>
+    </w:p>
+    <w:p>
+      <w:pPr>
+        <w:ind w:left="708"/>
+        <w:contextualSpacing/>
+        <w:jc w:val="both"/>
+        <w:rPr>
+          <w:rFonts w:ascii="Consolas" w:hAnsi="Consolas" w:cs="Consolas"/>
+          <w:sz w:val="20"/>
+        </w:rPr>
+      </w:pPr>
+    </w:p>
+    <w:p>
+      <w:pPr>
+        <w:ind w:left="708"/>
+        <w:contextualSpacing/>
+        <w:jc w:val="both"/>
+        <w:rPr>
+          <w:rFonts w:ascii="Consolas" w:hAnsi="Consolas" w:cs="Consolas"/>
+          <w:sz w:val="20"/>
+        </w:rPr>
+      </w:pPr>
+    </w:p>
+    <w:p>
+      <w:pPr>
+        <w:ind w:left="708"/>
+        <w:contextualSpacing/>
+        <w:jc w:val="both"/>
+        <w:rPr>
+          <w:rFonts w:ascii="Consolas" w:hAnsi="Consolas" w:cs="Consolas"/>
+          <w:sz w:val="20"/>
+        </w:rPr>
+      </w:pPr>
+    </w:p>
+    <w:p>
+      <w:pPr>
+        <w:ind w:left="708"/>
+        <w:contextualSpacing/>
+        <w:jc w:val="both"/>
+        <w:rPr>
+          <w:rFonts w:ascii="Consolas" w:hAnsi="Consolas" w:cs="Consolas"/>
+          <w:sz w:val="20"/>
+        </w:rPr>
+      </w:pPr>
+    </w:p>
+    <w:p>
+      <w:pPr>
+        <w:ind w:left="708"/>
+        <w:contextualSpacing/>
+        <w:jc w:val="both"/>
+        <w:rPr>
+          <w:rFonts w:ascii="Consolas" w:hAnsi="Consolas" w:cs="Consolas"/>
+          <w:sz w:val="20"/>
+        </w:rPr>
+      </w:pPr>
+    </w:p>
+    <w:p>
+      <w:pPr>
+        <w:ind w:left="708"/>
+        <w:contextualSpacing/>
+        <w:jc w:val="both"/>
+        <w:rPr>
+          <w:rFonts w:ascii="Consolas" w:hAnsi="Consolas" w:cs="Consolas"/>
+          <w:sz w:val="20"/>
+        </w:rPr>
+      </w:pPr>
+    </w:p>
+    <w:p>
+      <w:pPr>
+        <w:ind w:left="708"/>
+        <w:contextualSpacing/>
+        <w:jc w:val="both"/>
+        <w:rPr>
+          <w:rFonts w:ascii="Consolas" w:hAnsi="Consolas" w:cs="Consolas"/>
+          <w:sz w:val="20"/>
+        </w:rPr>
+      </w:pPr>
+    </w:p>
+    <w:p>
+      <w:pPr>
+        <w:ind w:left="708"/>
+        <w:contextualSpacing/>
+        <w:jc w:val="both"/>
+        <w:rPr>
+          <w:rFonts w:ascii="Consolas" w:hAnsi="Consolas" w:cs="Consolas"/>
+          <w:sz w:val="20"/>
+        </w:rPr>
+      </w:pPr>
+    </w:p>
+    <w:p>
+      <w:pPr>
+        <w:ind w:left="708"/>
+        <w:contextualSpacing/>
+        <w:jc w:val="both"/>
+        <w:rPr>
+          <w:rFonts w:ascii="Consolas" w:hAnsi="Consolas" w:cs="Consolas"/>
+          <w:sz w:val="20"/>
+        </w:rPr>
+      </w:pPr>
+    </w:p>
+    <w:p>
+      <w:pPr>
+        <w:ind w:left="708"/>
+        <w:contextualSpacing/>
+        <w:jc w:val="both"/>
+        <w:rPr>
+          <w:rFonts w:ascii="Consolas" w:hAnsi="Consolas" w:cs="Consolas"/>
+          <w:sz w:val="20"/>
+        </w:rPr>
+      </w:pPr>
+    </w:p>
+    <w:p>
+      <w:pPr>
+        <w:ind w:left="708"/>
+        <w:contextualSpacing/>
+        <w:jc w:val="both"/>
+        <w:rPr>
+          <w:rFonts w:ascii="Consolas" w:hAnsi="Consolas" w:cs="Consolas"/>
+          <w:sz w:val="20"/>
+        </w:rPr>
+      </w:pPr>
+    </w:p>
+    <w:p>
+      <w:pPr>
+        <w:ind w:left="708"/>
+        <w:contextualSpacing/>
+        <w:jc w:val="both"/>
+        <w:rPr>
+          <w:rFonts w:ascii="Consolas" w:hAnsi="Consolas" w:cs="Consolas"/>
+          <w:sz w:val="20"/>
+        </w:rPr>
+      </w:pPr>
+    </w:p>
+    <w:p>
+      <w:pPr>
+        <w:ind w:left="708"/>
+        <w:contextualSpacing/>
+        <w:jc w:val="both"/>
+        <w:rPr>
+          <w:rFonts w:ascii="Consolas" w:hAnsi="Consolas" w:cs="Consolas"/>
+          <w:sz w:val="20"/>
+        </w:rPr>
+      </w:pPr>
+    </w:p>
+    <w:p>
+      <w:pPr>
+        <w:contextualSpacing/>
+        <w:jc w:val="both"/>
+      </w:pPr>
+      <w:r>
         <w:t>De uma forma geral a arquitectura da aplicação pode ser representada pelo seguinte esquema:</w:t>
       </w:r>
+    </w:p>
+    <w:p>
+      <w:pPr>
+        <w:contextualSpacing/>
+        <w:jc w:val="both"/>
+      </w:pPr>
     </w:p>
     <w:p>
       <w:pPr>
@@ -3106,13 +3612,19 @@
     </w:p>
     <w:p>
       <w:pPr>
+        <w:ind w:firstLine="360"/>
+        <w:contextualSpacing/>
+        <w:jc w:val="both"/>
+      </w:pPr>
+    </w:p>
+    <w:p>
+      <w:pPr>
         <w:pStyle w:val="Heading1"/>
         <w:contextualSpacing/>
         <w:jc w:val="both"/>
       </w:pPr>
-      <w:bookmarkStart w:id="2" w:name="_Toc422129850"/>
-      <w:r>
-        <w:lastRenderedPageBreak/>
+      <w:bookmarkStart w:id="2" w:name="_Toc422270045"/>
+      <w:r>
         <w:t>Módulos de Dados</w:t>
       </w:r>
       <w:bookmarkEnd w:id="2"/>
@@ -3123,7 +3635,7 @@
         <w:contextualSpacing/>
         <w:jc w:val="both"/>
       </w:pPr>
-      <w:bookmarkStart w:id="3" w:name="_Toc422129851"/>
+      <w:bookmarkStart w:id="3" w:name="_Toc422270046"/>
       <w:r>
         <w:t>Catálogo Produtos</w:t>
       </w:r>
@@ -3479,7 +3991,7 @@
         <w:contextualSpacing/>
         <w:jc w:val="both"/>
       </w:pPr>
-      <w:bookmarkStart w:id="4" w:name="_Toc422129852"/>
+      <w:bookmarkStart w:id="4" w:name="_Toc422270047"/>
       <w:r>
         <w:lastRenderedPageBreak/>
         <w:t>Catálogo Clientes</w:t>
@@ -3690,7 +4202,7 @@
         <w:contextualSpacing/>
         <w:jc w:val="both"/>
       </w:pPr>
-      <w:bookmarkStart w:id="5" w:name="_Toc422129853"/>
+      <w:bookmarkStart w:id="5" w:name="_Toc422270048"/>
       <w:r>
         <w:lastRenderedPageBreak/>
         <w:t>Contabilidade</w:t>
@@ -4248,6 +4760,12 @@
         <w:contextualSpacing/>
         <w:jc w:val="both"/>
       </w:pPr>
+    </w:p>
+    <w:p>
+      <w:pPr>
+        <w:contextualSpacing/>
+        <w:jc w:val="both"/>
+      </w:pPr>
       <w:r>
         <w:rPr>
           <w:noProof/>
@@ -4256,13 +4774,13 @@
         <mc:AlternateContent>
           <mc:Choice Requires="wps">
             <w:drawing>
-              <wp:anchor distT="0" distB="0" distL="114300" distR="114300" simplePos="0" relativeHeight="251662336" behindDoc="0" locked="0" layoutInCell="1" allowOverlap="1" wp14:anchorId="48271E18" wp14:editId="1FBA502B">
+              <wp:anchor distT="0" distB="0" distL="114300" distR="114300" simplePos="0" relativeHeight="251662336" behindDoc="0" locked="0" layoutInCell="1" allowOverlap="1" wp14:anchorId="2D2ED6F5" wp14:editId="78F93B22">
                 <wp:simplePos x="0" y="0"/>
                 <wp:positionH relativeFrom="margin">
-                  <wp:align>center</wp:align>
+                  <wp:posOffset>1092456</wp:posOffset>
                 </wp:positionH>
                 <wp:positionV relativeFrom="paragraph">
-                  <wp:posOffset>39370</wp:posOffset>
+                  <wp:posOffset>12420</wp:posOffset>
                 </wp:positionV>
                 <wp:extent cx="3355975" cy="635"/>
                 <wp:effectExtent l="0" t="0" r="0" b="0"/>
@@ -4298,14 +4816,27 @@
                             <w:r>
                               <w:t xml:space="preserve">Figura </w:t>
                             </w:r>
-                            <w:fldSimple w:instr=" SEQ Figura \* ARABIC ">
-                              <w:r>
-                                <w:rPr>
-                                  <w:noProof/>
-                                </w:rPr>
-                                <w:t>4</w:t>
-                              </w:r>
-                            </w:fldSimple>
+                            <w:r>
+                              <w:fldChar w:fldCharType="begin"/>
+                            </w:r>
+                            <w:r>
+                              <w:instrText xml:space="preserve"> SEQ Figura \* ARABIC </w:instrText>
+                            </w:r>
+                            <w:r>
+                              <w:fldChar w:fldCharType="separate"/>
+                            </w:r>
+                            <w:r>
+                              <w:rPr>
+                                <w:noProof/>
+                              </w:rPr>
+                              <w:t>4</w:t>
+                            </w:r>
+                            <w:r>
+                              <w:rPr>
+                                <w:noProof/>
+                              </w:rPr>
+                              <w:fldChar w:fldCharType="end"/>
+                            </w:r>
                             <w:r>
                               <w:t xml:space="preserve"> - Estrutura do módulo contabilidade</w:t>
                             </w:r>
@@ -4326,11 +4857,11 @@
           </mc:Choice>
           <mc:Fallback>
             <w:pict>
-              <v:shapetype w14:anchorId="48271E18" id="_x0000_t202" coordsize="21600,21600" o:spt="202" path="m,l,21600r21600,l21600,xe">
+              <v:shapetype w14:anchorId="2D2ED6F5" id="_x0000_t202" coordsize="21600,21600" o:spt="202" path="m,l,21600r21600,l21600,xe">
                 <v:stroke joinstyle="miter"/>
                 <v:path gradientshapeok="t" o:connecttype="rect"/>
               </v:shapetype>
-              <v:shape id="Text Box 8" o:spid="_x0000_s1026" type="#_x0000_t202" style="position:absolute;left:0;text-align:left;margin-left:0;margin-top:3.1pt;width:264.25pt;height:.05pt;z-index:251662336;visibility:visible;mso-wrap-style:square;mso-wrap-distance-left:9pt;mso-wrap-distance-top:0;mso-wrap-distance-right:9pt;mso-wrap-distance-bottom:0;mso-position-horizontal:center;mso-position-horizontal-relative:margin;mso-position-vertical:absolute;mso-position-vertical-relative:text;v-text-anchor:top" o:gfxdata="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" stroked="f">
+              <v:shape id="Text Box 8" o:spid="_x0000_s1026" type="#_x0000_t202" style="position:absolute;left:0;text-align:left;margin-left:86pt;margin-top:1pt;width:264.25pt;height:.05pt;z-index:251662336;visibility:visible;mso-wrap-style:square;mso-wrap-distance-left:9pt;mso-wrap-distance-top:0;mso-wrap-distance-right:9pt;mso-wrap-distance-bottom:0;mso-position-horizontal:absolute;mso-position-horizontal-relative:margin;mso-position-vertical:absolute;mso-position-vertical-relative:text;v-text-anchor:top" o:gfxdata="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" stroked="f">
                 <v:textbox style="mso-fit-shape-to-text:t" inset="0,0,0,0">
                   <w:txbxContent>
                     <w:p>
@@ -4340,14 +4871,27 @@
                       <w:r>
                         <w:t xml:space="preserve">Figura </w:t>
                       </w:r>
-                      <w:fldSimple w:instr=" SEQ Figura \* ARABIC ">
-                        <w:r>
-                          <w:rPr>
-                            <w:noProof/>
-                          </w:rPr>
-                          <w:t>4</w:t>
-                        </w:r>
-                      </w:fldSimple>
+                      <w:r>
+                        <w:fldChar w:fldCharType="begin"/>
+                      </w:r>
+                      <w:r>
+                        <w:instrText xml:space="preserve"> SEQ Figura \* ARABIC </w:instrText>
+                      </w:r>
+                      <w:r>
+                        <w:fldChar w:fldCharType="separate"/>
+                      </w:r>
+                      <w:r>
+                        <w:rPr>
+                          <w:noProof/>
+                        </w:rPr>
+                        <w:t>4</w:t>
+                      </w:r>
+                      <w:r>
+                        <w:rPr>
+                          <w:noProof/>
+                        </w:rPr>
+                        <w:fldChar w:fldCharType="end"/>
+                      </w:r>
                       <w:r>
                         <w:t xml:space="preserve"> - Estrutura do módulo contabilidade</w:t>
                       </w:r>
@@ -4363,13 +4907,30 @@
     </w:p>
     <w:p>
       <w:pPr>
+        <w:contextualSpacing/>
+        <w:jc w:val="both"/>
+      </w:pPr>
+    </w:p>
+    <w:p>
+      <w:pPr>
+        <w:contextualSpacing/>
+        <w:jc w:val="both"/>
+      </w:pPr>
+    </w:p>
+    <w:p>
+      <w:pPr>
+        <w:contextualSpacing/>
+        <w:jc w:val="both"/>
+      </w:pPr>
+    </w:p>
+    <w:p>
+      <w:pPr>
         <w:pStyle w:val="Heading2"/>
         <w:contextualSpacing/>
         <w:jc w:val="both"/>
       </w:pPr>
-      <w:bookmarkStart w:id="6" w:name="_Toc422129854"/>
-      <w:r>
-        <w:lastRenderedPageBreak/>
+      <w:bookmarkStart w:id="6" w:name="_Toc422270049"/>
+      <w:r>
         <w:t>Módulo Compras</w:t>
       </w:r>
       <w:bookmarkEnd w:id="6"/>
@@ -5292,6 +5853,24 @@
     </w:p>
     <w:p>
       <w:pPr>
+        <w:ind w:left="708"/>
+        <w:contextualSpacing/>
+        <w:rPr>
+          <w:rFonts w:cs="Consolas"/>
+        </w:rPr>
+      </w:pPr>
+    </w:p>
+    <w:p>
+      <w:pPr>
+        <w:ind w:left="708"/>
+        <w:contextualSpacing/>
+        <w:rPr>
+          <w:rFonts w:cs="Consolas"/>
+        </w:rPr>
+      </w:pPr>
+    </w:p>
+    <w:p>
+      <w:pPr>
         <w:ind w:firstLine="708"/>
         <w:contextualSpacing/>
         <w:jc w:val="both"/>
@@ -5303,7 +5882,6 @@
         <w:rPr>
           <w:rFonts w:cs="Consolas"/>
         </w:rPr>
-        <w:lastRenderedPageBreak/>
         <w:t xml:space="preserve">Para esta estrutura secundária tomou-se a decisão de usar um HashMap. No programa, esta estrutura apenas vai ser acedida para procuras e inserções de elementos individuais, tarefas que um HashMap realiza de forma rápida. Este Map não precisa de ser iterado e os resultados tirados não precisam de sofrer qualquer tipo de ordenação, </w:t>
       </w:r>
       <w:r>
@@ -5713,19 +6291,29 @@
                             <w:r>
                               <w:t xml:space="preserve">Figura </w:t>
                             </w:r>
-                            <w:fldSimple w:instr=" SEQ Figura \* ARABIC ">
-                              <w:r>
-                                <w:rPr>
-                                  <w:noProof/>
-                                </w:rPr>
-                                <w:t>5</w:t>
-                              </w:r>
-                            </w:fldSimple>
                             <w:r>
-                              <w:t xml:space="preserve"> </w:t>
+                              <w:fldChar w:fldCharType="begin"/>
                             </w:r>
                             <w:r>
-                              <w:t>- Estrutura do módulo de compras</w:t>
+                              <w:instrText xml:space="preserve"> SEQ Figura \* ARABIC </w:instrText>
+                            </w:r>
+                            <w:r>
+                              <w:fldChar w:fldCharType="separate"/>
+                            </w:r>
+                            <w:r>
+                              <w:rPr>
+                                <w:noProof/>
+                              </w:rPr>
+                              <w:t>5</w:t>
+                            </w:r>
+                            <w:r>
+                              <w:rPr>
+                                <w:noProof/>
+                              </w:rPr>
+                              <w:fldChar w:fldCharType="end"/>
+                            </w:r>
+                            <w:r>
+                              <w:t xml:space="preserve"> - Estrutura do módulo de compras</w:t>
                             </w:r>
                           </w:p>
                         </w:txbxContent>
@@ -5757,19 +6345,29 @@
                       <w:r>
                         <w:t xml:space="preserve">Figura </w:t>
                       </w:r>
-                      <w:fldSimple w:instr=" SEQ Figura \* ARABIC ">
-                        <w:r>
-                          <w:rPr>
-                            <w:noProof/>
-                          </w:rPr>
-                          <w:t>5</w:t>
-                        </w:r>
-                      </w:fldSimple>
                       <w:r>
-                        <w:t xml:space="preserve"> </w:t>
+                        <w:fldChar w:fldCharType="begin"/>
                       </w:r>
                       <w:r>
-                        <w:t>- Estrutura do módulo de compras</w:t>
+                        <w:instrText xml:space="preserve"> SEQ Figura \* ARABIC </w:instrText>
+                      </w:r>
+                      <w:r>
+                        <w:fldChar w:fldCharType="separate"/>
+                      </w:r>
+                      <w:r>
+                        <w:rPr>
+                          <w:noProof/>
+                        </w:rPr>
+                        <w:t>5</w:t>
+                      </w:r>
+                      <w:r>
+                        <w:rPr>
+                          <w:noProof/>
+                        </w:rPr>
+                        <w:fldChar w:fldCharType="end"/>
+                      </w:r>
+                      <w:r>
+                        <w:t xml:space="preserve"> - Estrutura do módulo de compras</w:t>
                       </w:r>
                     </w:p>
                   </w:txbxContent>
@@ -5880,13 +6478,36 @@
     </w:p>
     <w:p>
       <w:pPr>
+        <w:contextualSpacing/>
+        <w:jc w:val="both"/>
+      </w:pPr>
+    </w:p>
+    <w:p>
+      <w:pPr>
+        <w:contextualSpacing/>
+        <w:jc w:val="both"/>
+      </w:pPr>
+    </w:p>
+    <w:p>
+      <w:pPr>
+        <w:contextualSpacing/>
+        <w:jc w:val="both"/>
+      </w:pPr>
+    </w:p>
+    <w:p>
+      <w:pPr>
+        <w:contextualSpacing/>
+        <w:jc w:val="both"/>
+      </w:pPr>
+    </w:p>
+    <w:p>
+      <w:pPr>
         <w:pStyle w:val="Heading2"/>
         <w:contextualSpacing/>
         <w:jc w:val="both"/>
       </w:pPr>
-      <w:bookmarkStart w:id="7" w:name="_Toc422129855"/>
-      <w:r>
-        <w:lastRenderedPageBreak/>
+      <w:bookmarkStart w:id="7" w:name="_Toc422270050"/>
+      <w:r>
         <w:t xml:space="preserve">Classes </w:t>
       </w:r>
       <w:r>
@@ -6043,7 +6664,6 @@
           <w:lang w:val="en-US"/>
         </w:rPr>
       </w:pPr>
-      <w:proofErr w:type="gramStart"/>
       <w:r>
         <w:rPr>
           <w:rFonts w:ascii="Consolas" w:hAnsi="Consolas" w:cs="Consolas"/>
@@ -6051,19 +6671,8 @@
           <w:szCs w:val="20"/>
           <w:lang w:val="en-US"/>
         </w:rPr>
-        <w:t>public</w:t>
-      </w:r>
-      <w:proofErr w:type="gramEnd"/>
-      <w:r>
-        <w:rPr>
-          <w:rFonts w:ascii="Consolas" w:hAnsi="Consolas" w:cs="Consolas"/>
-          <w:sz w:val="20"/>
-          <w:szCs w:val="20"/>
-          <w:lang w:val="en-US"/>
-        </w:rPr>
-        <w:t xml:space="preserve"> static </w:t>
-      </w:r>
-      <w:proofErr w:type="spellStart"/>
+        <w:t xml:space="preserve">public static </w:t>
+      </w:r>
       <w:r>
         <w:rPr>
           <w:rStyle w:val="Tipo"/>
@@ -6071,7 +6680,6 @@
         </w:rPr>
         <w:t>int</w:t>
       </w:r>
-      <w:proofErr w:type="spellEnd"/>
       <w:r>
         <w:rPr>
           <w:rFonts w:ascii="Consolas" w:hAnsi="Consolas" w:cs="Consolas"/>
@@ -6124,7 +6732,6 @@
           <w:lang w:val="en-US"/>
         </w:rPr>
       </w:pPr>
-      <w:proofErr w:type="gramStart"/>
       <w:r>
         <w:rPr>
           <w:rFonts w:ascii="Consolas" w:hAnsi="Consolas" w:cs="Consolas"/>
@@ -6132,19 +6739,8 @@
           <w:szCs w:val="20"/>
           <w:lang w:val="en-US"/>
         </w:rPr>
-        <w:t>public</w:t>
-      </w:r>
-      <w:proofErr w:type="gramEnd"/>
-      <w:r>
-        <w:rPr>
-          <w:rFonts w:ascii="Consolas" w:hAnsi="Consolas" w:cs="Consolas"/>
-          <w:sz w:val="20"/>
-          <w:szCs w:val="20"/>
-          <w:lang w:val="en-US"/>
-        </w:rPr>
-        <w:t xml:space="preserve"> static </w:t>
-      </w:r>
-      <w:proofErr w:type="spellStart"/>
+        <w:t xml:space="preserve">public static </w:t>
+      </w:r>
       <w:r>
         <w:rPr>
           <w:rStyle w:val="Tipo"/>
@@ -6152,7 +6748,6 @@
         </w:rPr>
         <w:t>int</w:t>
       </w:r>
-      <w:proofErr w:type="spellEnd"/>
       <w:r>
         <w:rPr>
           <w:rFonts w:ascii="Consolas" w:hAnsi="Consolas" w:cs="Consolas"/>
@@ -6218,7 +6813,6 @@
           <w:lang w:val="en-US"/>
         </w:rPr>
       </w:pPr>
-      <w:proofErr w:type="gramStart"/>
       <w:r>
         <w:rPr>
           <w:rFonts w:ascii="Consolas" w:hAnsi="Consolas" w:cs="Consolas"/>
@@ -6226,9 +6820,16 @@
           <w:szCs w:val="20"/>
           <w:lang w:val="en-US"/>
         </w:rPr>
-        <w:t>private</w:t>
-      </w:r>
-      <w:proofErr w:type="gramEnd"/>
+        <w:t xml:space="preserve">private </w:t>
+      </w:r>
+      <w:r>
+        <w:rPr>
+          <w:rStyle w:val="Tipo"/>
+          <w:szCs w:val="20"/>
+          <w:lang w:val="en-US"/>
+        </w:rPr>
+        <w:t>int</w:t>
+      </w:r>
       <w:r>
         <w:rPr>
           <w:rFonts w:ascii="Consolas" w:hAnsi="Consolas" w:cs="Consolas"/>
@@ -6236,28 +6837,8 @@
           <w:szCs w:val="20"/>
           <w:lang w:val="en-US"/>
         </w:rPr>
-        <w:t xml:space="preserve"> </w:t>
-      </w:r>
-      <w:proofErr w:type="spellStart"/>
-      <w:r>
-        <w:rPr>
-          <w:rStyle w:val="Tipo"/>
-          <w:szCs w:val="20"/>
-          <w:lang w:val="en-US"/>
-        </w:rPr>
-        <w:t>int</w:t>
-      </w:r>
-      <w:proofErr w:type="spellEnd"/>
-      <w:r>
-        <w:rPr>
-          <w:rFonts w:ascii="Consolas" w:hAnsi="Consolas" w:cs="Consolas"/>
-          <w:sz w:val="20"/>
-          <w:szCs w:val="20"/>
-          <w:lang w:val="en-US"/>
-        </w:rPr>
         <w:t xml:space="preserve">[][] </w:t>
       </w:r>
-      <w:proofErr w:type="spellStart"/>
       <w:r>
         <w:rPr>
           <w:rFonts w:ascii="Consolas" w:hAnsi="Consolas" w:cs="Consolas"/>
@@ -6269,7 +6850,6 @@
         </w:rPr>
         <w:t>matriz</w:t>
       </w:r>
-      <w:proofErr w:type="spellEnd"/>
       <w:r>
         <w:rPr>
           <w:rFonts w:ascii="Consolas" w:hAnsi="Consolas" w:cs="Consolas"/>
@@ -6289,7 +6869,6 @@
         </w:rPr>
         <w:t xml:space="preserve">= new </w:t>
       </w:r>
-      <w:proofErr w:type="spellStart"/>
       <w:r>
         <w:rPr>
           <w:rStyle w:val="Tipo"/>
@@ -6298,7 +6877,6 @@
         </w:rPr>
         <w:t>int</w:t>
       </w:r>
-      <w:proofErr w:type="spellEnd"/>
       <w:r>
         <w:rPr>
           <w:rFonts w:ascii="Consolas" w:hAnsi="Consolas" w:cs="Consolas"/>
@@ -6517,15 +7095,21 @@
     </w:p>
     <w:p>
       <w:pPr>
+        <w:contextualSpacing/>
+        <w:jc w:val="both"/>
+      </w:pPr>
+    </w:p>
+    <w:p>
+      <w:pPr>
         <w:pStyle w:val="Heading2"/>
       </w:pPr>
-      <w:bookmarkStart w:id="8" w:name="_Toc422129856"/>
-      <w:r>
-        <w:lastRenderedPageBreak/>
+      <w:bookmarkStart w:id="8" w:name="_Toc422270051"/>
+      <w:r>
         <w:t>Classes Hipermercado e Compra</w:t>
       </w:r>
       <w:bookmarkEnd w:id="8"/>
     </w:p>
+    <w:p/>
     <w:p>
       <w:pPr>
         <w:ind w:firstLine="578"/>
@@ -6667,16 +7251,7 @@
         <w:t>não ao nível da classe hipermercado.</w:t>
       </w:r>
       <w:r>
-        <w:t xml:space="preserve"> </w:t>
-      </w:r>
-      <w:r>
-        <w:t xml:space="preserve">Esta clase foi </w:t>
-      </w:r>
-      <w:r>
-        <w:t xml:space="preserve">por isso </w:t>
-      </w:r>
-      <w:r>
-        <w:t>vista por isso como uma classe auxiliar ao main, não como um módulo.</w:t>
+        <w:t xml:space="preserve"> Esta clase foi por isso vista por isso como uma classe auxiliar ao main, não como um módulo.</w:t>
       </w:r>
     </w:p>
     <w:p>
@@ -6729,15 +7304,16 @@
     <w:p/>
     <w:p/>
     <w:p/>
+    <w:p/>
+    <w:p/>
     <w:p>
       <w:pPr>
         <w:pStyle w:val="Heading1"/>
         <w:contextualSpacing/>
         <w:jc w:val="both"/>
       </w:pPr>
-      <w:bookmarkStart w:id="9" w:name="_Toc422129857"/>
-      <w:r>
-        <w:lastRenderedPageBreak/>
+      <w:bookmarkStart w:id="9" w:name="_Toc422270052"/>
+      <w:r>
         <w:t>Interface com Utilizador</w:t>
       </w:r>
       <w:bookmarkEnd w:id="9"/>
@@ -6831,14 +7407,27 @@
       <w:r>
         <w:t xml:space="preserve">Figura </w:t>
       </w:r>
-      <w:fldSimple w:instr=" SEQ Figura \* ARABIC ">
-        <w:r>
-          <w:rPr>
-            <w:noProof/>
-          </w:rPr>
-          <w:t>6</w:t>
-        </w:r>
-      </w:fldSimple>
+      <w:r>
+        <w:fldChar w:fldCharType="begin"/>
+      </w:r>
+      <w:r>
+        <w:instrText xml:space="preserve"> SEQ Figura \* ARABIC </w:instrText>
+      </w:r>
+      <w:r>
+        <w:fldChar w:fldCharType="separate"/>
+      </w:r>
+      <w:r>
+        <w:rPr>
+          <w:noProof/>
+        </w:rPr>
+        <w:t>6</w:t>
+      </w:r>
+      <w:r>
+        <w:rPr>
+          <w:noProof/>
+        </w:rPr>
+        <w:fldChar w:fldCharType="end"/>
+      </w:r>
       <w:r>
         <w:t xml:space="preserve"> - Menu de leitura de ficheiros</w:t>
       </w:r>
@@ -7055,14 +7644,27 @@
                             <w:r>
                               <w:t xml:space="preserve">Figura </w:t>
                             </w:r>
-                            <w:fldSimple w:instr=" SEQ Figura \* ARABIC ">
-                              <w:r>
-                                <w:rPr>
-                                  <w:noProof/>
-                                </w:rPr>
-                                <w:t>7</w:t>
-                              </w:r>
-                            </w:fldSimple>
+                            <w:r>
+                              <w:fldChar w:fldCharType="begin"/>
+                            </w:r>
+                            <w:r>
+                              <w:instrText xml:space="preserve"> SEQ Figura \* ARABIC </w:instrText>
+                            </w:r>
+                            <w:r>
+                              <w:fldChar w:fldCharType="separate"/>
+                            </w:r>
+                            <w:r>
+                              <w:rPr>
+                                <w:noProof/>
+                              </w:rPr>
+                              <w:t>7</w:t>
+                            </w:r>
+                            <w:r>
+                              <w:rPr>
+                                <w:noProof/>
+                              </w:rPr>
+                              <w:fldChar w:fldCharType="end"/>
+                            </w:r>
                             <w:r>
                               <w:t xml:space="preserve"> - Escolha de ficheiro de compras</w:t>
                             </w:r>
@@ -7096,14 +7698,27 @@
                       <w:r>
                         <w:t xml:space="preserve">Figura </w:t>
                       </w:r>
-                      <w:fldSimple w:instr=" SEQ Figura \* ARABIC ">
-                        <w:r>
-                          <w:rPr>
-                            <w:noProof/>
-                          </w:rPr>
-                          <w:t>7</w:t>
-                        </w:r>
-                      </w:fldSimple>
+                      <w:r>
+                        <w:fldChar w:fldCharType="begin"/>
+                      </w:r>
+                      <w:r>
+                        <w:instrText xml:space="preserve"> SEQ Figura \* ARABIC </w:instrText>
+                      </w:r>
+                      <w:r>
+                        <w:fldChar w:fldCharType="separate"/>
+                      </w:r>
+                      <w:r>
+                        <w:rPr>
+                          <w:noProof/>
+                        </w:rPr>
+                        <w:t>7</w:t>
+                      </w:r>
+                      <w:r>
+                        <w:rPr>
+                          <w:noProof/>
+                        </w:rPr>
+                        <w:fldChar w:fldCharType="end"/>
+                      </w:r>
                       <w:r>
                         <w:t xml:space="preserve"> - Escolha de ficheiro de compras</w:t>
                       </w:r>
@@ -7212,14 +7827,27 @@
       <w:r>
         <w:t xml:space="preserve">Figura </w:t>
       </w:r>
-      <w:fldSimple w:instr=" SEQ Figura \* ARABIC ">
-        <w:r>
-          <w:rPr>
-            <w:noProof/>
-          </w:rPr>
-          <w:t>8</w:t>
-        </w:r>
-      </w:fldSimple>
+      <w:r>
+        <w:fldChar w:fldCharType="begin"/>
+      </w:r>
+      <w:r>
+        <w:instrText xml:space="preserve"> SEQ Figura \* ARABIC </w:instrText>
+      </w:r>
+      <w:r>
+        <w:fldChar w:fldCharType="separate"/>
+      </w:r>
+      <w:r>
+        <w:rPr>
+          <w:noProof/>
+        </w:rPr>
+        <w:t>8</w:t>
+      </w:r>
+      <w:r>
+        <w:rPr>
+          <w:noProof/>
+        </w:rPr>
+        <w:fldChar w:fldCharType="end"/>
+      </w:r>
       <w:r>
         <w:t xml:space="preserve"> - Ficheiros e tempos de leitura</w:t>
       </w:r>
@@ -7305,14 +7933,27 @@
       <w:r>
         <w:t xml:space="preserve">Figura </w:t>
       </w:r>
-      <w:fldSimple w:instr=" SEQ Figura \* ARABIC ">
-        <w:r>
-          <w:rPr>
-            <w:noProof/>
-          </w:rPr>
-          <w:t>9</w:t>
-        </w:r>
-      </w:fldSimple>
+      <w:r>
+        <w:fldChar w:fldCharType="begin"/>
+      </w:r>
+      <w:r>
+        <w:instrText xml:space="preserve"> SEQ Figura \* ARABIC </w:instrText>
+      </w:r>
+      <w:r>
+        <w:fldChar w:fldCharType="separate"/>
+      </w:r>
+      <w:r>
+        <w:rPr>
+          <w:noProof/>
+        </w:rPr>
+        <w:t>9</w:t>
+      </w:r>
+      <w:r>
+        <w:rPr>
+          <w:noProof/>
+        </w:rPr>
+        <w:fldChar w:fldCharType="end"/>
+      </w:r>
       <w:r>
         <w:t xml:space="preserve"> - Menu Queries</w:t>
       </w:r>
@@ -7340,12 +7981,39 @@
     </w:p>
     <w:p>
       <w:pPr>
+        <w:ind w:left="360"/>
+        <w:contextualSpacing/>
+        <w:jc w:val="both"/>
+      </w:pPr>
+    </w:p>
+    <w:p>
+      <w:pPr>
+        <w:ind w:left="360"/>
+        <w:contextualSpacing/>
+        <w:jc w:val="both"/>
+      </w:pPr>
+    </w:p>
+    <w:p>
+      <w:pPr>
+        <w:ind w:left="360"/>
+        <w:contextualSpacing/>
+        <w:jc w:val="both"/>
+      </w:pPr>
+    </w:p>
+    <w:p>
+      <w:pPr>
+        <w:ind w:left="360"/>
+        <w:contextualSpacing/>
+        <w:jc w:val="both"/>
+      </w:pPr>
+    </w:p>
+    <w:p>
+      <w:pPr>
         <w:ind w:firstLine="360"/>
         <w:contextualSpacing/>
         <w:jc w:val="both"/>
       </w:pPr>
       <w:r>
-        <w:lastRenderedPageBreak/>
         <w:t>A interface das queries é muito semelhante em todas. Em todas, o utilizador tem a opção de voltar ao menu anterior ou sair do programa. Nas queries que o justificam o utilizador pode também sempre voltar a repetir a querie sem ter que voltar ao menu principal. A interface da querie 6 é um bom exemplo disso.</w:t>
       </w:r>
     </w:p>
@@ -7413,14 +8081,27 @@
       <w:r>
         <w:t xml:space="preserve">Figura </w:t>
       </w:r>
-      <w:fldSimple w:instr=" SEQ Figura \* ARABIC ">
-        <w:r>
-          <w:rPr>
-            <w:noProof/>
-          </w:rPr>
-          <w:t>10</w:t>
-        </w:r>
-      </w:fldSimple>
+      <w:r>
+        <w:fldChar w:fldCharType="begin"/>
+      </w:r>
+      <w:r>
+        <w:instrText xml:space="preserve"> SEQ Figura \* ARABIC </w:instrText>
+      </w:r>
+      <w:r>
+        <w:fldChar w:fldCharType="separate"/>
+      </w:r>
+      <w:r>
+        <w:rPr>
+          <w:noProof/>
+        </w:rPr>
+        <w:t>10</w:t>
+      </w:r>
+      <w:r>
+        <w:rPr>
+          <w:noProof/>
+        </w:rPr>
+        <w:fldChar w:fldCharType="end"/>
+      </w:r>
       <w:r>
         <w:t xml:space="preserve"> - Querie 6</w:t>
       </w:r>
@@ -7432,122 +8113,11 @@
         <w:jc w:val="both"/>
       </w:pPr>
       <w:r>
-        <w:t>Além das opções de sair ou voltar ao menu principal, o utilizador tem a opção de repetir a querie, que neste caso envolve a introdução de um novo código de cliente.</w:t>
-      </w:r>
-    </w:p>
-    <w:p>
-      <w:pPr>
-        <w:ind w:left="360" w:firstLine="348"/>
-        <w:contextualSpacing/>
-      </w:pPr>
-    </w:p>
-    <w:p>
-      <w:pPr>
-        <w:ind w:left="360" w:firstLine="348"/>
-        <w:contextualSpacing/>
-      </w:pPr>
-    </w:p>
-    <w:p>
-      <w:pPr>
-        <w:ind w:left="360" w:firstLine="348"/>
-        <w:contextualSpacing/>
-      </w:pPr>
-    </w:p>
-    <w:p>
-      <w:pPr>
-        <w:ind w:left="360" w:firstLine="348"/>
-        <w:contextualSpacing/>
-      </w:pPr>
-    </w:p>
-    <w:p>
-      <w:pPr>
-        <w:ind w:left="360" w:firstLine="348"/>
-        <w:contextualSpacing/>
-      </w:pPr>
-    </w:p>
-    <w:p>
-      <w:pPr>
-        <w:ind w:left="360" w:firstLine="348"/>
-        <w:contextualSpacing/>
-      </w:pPr>
-    </w:p>
-    <w:p>
-      <w:pPr>
-        <w:ind w:left="360" w:firstLine="348"/>
-        <w:contextualSpacing/>
-      </w:pPr>
-    </w:p>
-    <w:p>
-      <w:pPr>
-        <w:ind w:left="360" w:firstLine="348"/>
-        <w:contextualSpacing/>
-      </w:pPr>
-    </w:p>
-    <w:p>
-      <w:pPr>
-        <w:ind w:left="360" w:firstLine="348"/>
-        <w:contextualSpacing/>
-      </w:pPr>
-    </w:p>
-    <w:p>
-      <w:pPr>
-        <w:ind w:left="360" w:firstLine="348"/>
-        <w:contextualSpacing/>
-      </w:pPr>
-    </w:p>
-    <w:p>
-      <w:pPr>
-        <w:ind w:left="360" w:firstLine="348"/>
-        <w:contextualSpacing/>
-      </w:pPr>
-    </w:p>
-    <w:p>
-      <w:pPr>
-        <w:ind w:left="360" w:firstLine="348"/>
-        <w:contextualSpacing/>
-      </w:pPr>
-    </w:p>
-    <w:p>
-      <w:pPr>
-        <w:ind w:left="360" w:firstLine="348"/>
-        <w:contextualSpacing/>
-      </w:pPr>
-    </w:p>
-    <w:p>
-      <w:pPr>
-        <w:ind w:left="360" w:firstLine="348"/>
-        <w:contextualSpacing/>
-      </w:pPr>
-    </w:p>
-    <w:p>
-      <w:pPr>
-        <w:ind w:left="360" w:firstLine="348"/>
-        <w:contextualSpacing/>
-      </w:pPr>
-    </w:p>
-    <w:p>
-      <w:pPr>
-        <w:ind w:left="360" w:firstLine="348"/>
-        <w:contextualSpacing/>
-      </w:pPr>
-    </w:p>
-    <w:p>
-      <w:pPr>
-        <w:ind w:left="360" w:firstLine="348"/>
-        <w:contextualSpacing/>
-      </w:pPr>
-    </w:p>
-    <w:p>
-      <w:pPr>
-        <w:ind w:left="360" w:firstLine="348"/>
-        <w:contextualSpacing/>
-      </w:pPr>
-    </w:p>
-    <w:p>
-      <w:pPr>
-        <w:ind w:left="360" w:firstLine="348"/>
-        <w:contextualSpacing/>
-      </w:pPr>
+        <w:t>Além das opções de sair ou voltar ao menu principal, o utilizador tem a opção de repetir a querie, que neste caso envolve a introduçã</w:t>
+      </w:r>
+      <w:r>
+        <w:t>o de um novo código de cliente.</w:t>
+      </w:r>
     </w:p>
     <w:p>
       <w:pPr>
@@ -7559,7 +8129,6 @@
         </w:rPr>
       </w:pPr>
       <w:r>
-        <w:lastRenderedPageBreak/>
         <w:t>Nas queries que envolvem paginação de resultados, além destas opções, o utilizador pode ainda ir para a primeira página (4), recuar uma página (5), avançar uma página (6) ou ir directamente para a última página (7). Além disso o utilizador pode ainda dar o número de uma pagina para a qual queira ir (2):</w:t>
       </w:r>
       <w:r>
@@ -7593,8 +8162,8 @@
         </w:rPr>
         <w:drawing>
           <wp:inline distT="0" distB="0" distL="0" distR="0" wp14:anchorId="3FBBBAEC" wp14:editId="1FFEB605">
-            <wp:extent cx="3571400" cy="3009900"/>
-            <wp:effectExtent l="0" t="0" r="0" b="0"/>
+            <wp:extent cx="3184495" cy="2683824"/>
+            <wp:effectExtent l="0" t="0" r="0" b="2540"/>
             <wp:docPr id="24" name="Picture 24"/>
             <wp:cNvGraphicFramePr>
               <a:graphicFrameLocks xmlns:a="http://schemas.openxmlformats.org/drawingml/2006/main" noChangeAspect="1"/>
@@ -7621,7 +8190,7 @@
                   <pic:spPr>
                     <a:xfrm>
                       <a:off x="0" y="0"/>
-                      <a:ext cx="3571400" cy="3009900"/>
+                      <a:ext cx="3189832" cy="2688322"/>
                     </a:xfrm>
                     <a:prstGeom prst="rect">
                       <a:avLst/>
@@ -7646,14 +8215,27 @@
       <w:r>
         <w:t xml:space="preserve">Figura </w:t>
       </w:r>
-      <w:fldSimple w:instr=" SEQ Figura \* ARABIC ">
-        <w:r>
-          <w:rPr>
-            <w:noProof/>
-          </w:rPr>
-          <w:t>11</w:t>
-        </w:r>
-      </w:fldSimple>
+      <w:r>
+        <w:fldChar w:fldCharType="begin"/>
+      </w:r>
+      <w:r>
+        <w:instrText xml:space="preserve"> SEQ Figura \* ARABIC </w:instrText>
+      </w:r>
+      <w:r>
+        <w:fldChar w:fldCharType="separate"/>
+      </w:r>
+      <w:r>
+        <w:rPr>
+          <w:noProof/>
+        </w:rPr>
+        <w:t>11</w:t>
+      </w:r>
+      <w:r>
+        <w:rPr>
+          <w:noProof/>
+        </w:rPr>
+        <w:fldChar w:fldCharType="end"/>
+      </w:r>
       <w:r>
         <w:t xml:space="preserve"> - Querie 10, exemplo de querie com paginação</w:t>
       </w:r>
@@ -7673,6 +8255,7 @@
           <w:noProof/>
           <w:lang w:eastAsia="pt-PT"/>
         </w:rPr>
+        <w:lastRenderedPageBreak/>
         <w:t>Nas queries em que é pedido algum tipo de input ao utilizador, por exemplo, um código de cliente ou de produto, o utilizador tem sempre a oportunidade de “cancelar” a execução da querie e voltar atrás ou sair do programa.</w:t>
       </w:r>
     </w:p>
@@ -7830,19 +8413,29 @@
                             <w:r>
                               <w:t xml:space="preserve">Figura </w:t>
                             </w:r>
-                            <w:fldSimple w:instr=" SEQ Figura \* ARABIC ">
-                              <w:r>
-                                <w:rPr>
-                                  <w:noProof/>
-                                </w:rPr>
-                                <w:t>12</w:t>
-                              </w:r>
-                            </w:fldSimple>
                             <w:r>
-                              <w:t xml:space="preserve"> </w:t>
+                              <w:fldChar w:fldCharType="begin"/>
                             </w:r>
                             <w:r>
-                              <w:t>- Possibilidade de sair do programa ou voltar ao menu das queries</w:t>
+                              <w:instrText xml:space="preserve"> SEQ Figura \* ARABIC </w:instrText>
+                            </w:r>
+                            <w:r>
+                              <w:fldChar w:fldCharType="separate"/>
+                            </w:r>
+                            <w:r>
+                              <w:rPr>
+                                <w:noProof/>
+                              </w:rPr>
+                              <w:t>12</w:t>
+                            </w:r>
+                            <w:r>
+                              <w:rPr>
+                                <w:noProof/>
+                              </w:rPr>
+                              <w:fldChar w:fldCharType="end"/>
+                            </w:r>
+                            <w:r>
+                              <w:t xml:space="preserve"> - Possibilidade de sair do programa ou voltar ao menu das queries</w:t>
                             </w:r>
                           </w:p>
                         </w:txbxContent>
@@ -7871,19 +8464,29 @@
                       <w:r>
                         <w:t xml:space="preserve">Figura </w:t>
                       </w:r>
-                      <w:fldSimple w:instr=" SEQ Figura \* ARABIC ">
-                        <w:r>
-                          <w:rPr>
-                            <w:noProof/>
-                          </w:rPr>
-                          <w:t>12</w:t>
-                        </w:r>
-                      </w:fldSimple>
                       <w:r>
-                        <w:t xml:space="preserve"> </w:t>
+                        <w:fldChar w:fldCharType="begin"/>
                       </w:r>
                       <w:r>
-                        <w:t>- Possibilidade de sair do programa ou voltar ao menu das queries</w:t>
+                        <w:instrText xml:space="preserve"> SEQ Figura \* ARABIC </w:instrText>
+                      </w:r>
+                      <w:r>
+                        <w:fldChar w:fldCharType="separate"/>
+                      </w:r>
+                      <w:r>
+                        <w:rPr>
+                          <w:noProof/>
+                        </w:rPr>
+                        <w:t>12</w:t>
+                      </w:r>
+                      <w:r>
+                        <w:rPr>
+                          <w:noProof/>
+                        </w:rPr>
+                        <w:fldChar w:fldCharType="end"/>
+                      </w:r>
+                      <w:r>
+                        <w:t xml:space="preserve"> - Possibilidade de sair do programa ou voltar ao menu das queries</w:t>
                       </w:r>
                     </w:p>
                   </w:txbxContent>
@@ -8007,7 +8610,6 @@
     </w:p>
     <w:p>
       <w:pPr>
-        <w:pStyle w:val="Heading1"/>
         <w:contextualSpacing/>
         <w:jc w:val="both"/>
         <w:rPr>
@@ -8015,13 +8617,323 @@
           <w:lang w:eastAsia="pt-PT"/>
         </w:rPr>
       </w:pPr>
-      <w:bookmarkStart w:id="10" w:name="_Toc422129858"/>
-      <w:r>
+    </w:p>
+    <w:p>
+      <w:pPr>
+        <w:contextualSpacing/>
+        <w:jc w:val="both"/>
         <w:rPr>
           <w:noProof/>
           <w:lang w:eastAsia="pt-PT"/>
         </w:rPr>
-        <w:lastRenderedPageBreak/>
+      </w:pPr>
+    </w:p>
+    <w:p>
+      <w:pPr>
+        <w:contextualSpacing/>
+        <w:jc w:val="both"/>
+        <w:rPr>
+          <w:noProof/>
+          <w:lang w:eastAsia="pt-PT"/>
+        </w:rPr>
+      </w:pPr>
+    </w:p>
+    <w:p>
+      <w:pPr>
+        <w:contextualSpacing/>
+        <w:jc w:val="both"/>
+        <w:rPr>
+          <w:noProof/>
+          <w:lang w:eastAsia="pt-PT"/>
+        </w:rPr>
+      </w:pPr>
+    </w:p>
+    <w:p>
+      <w:pPr>
+        <w:contextualSpacing/>
+        <w:jc w:val="both"/>
+        <w:rPr>
+          <w:noProof/>
+          <w:lang w:eastAsia="pt-PT"/>
+        </w:rPr>
+      </w:pPr>
+    </w:p>
+    <w:p>
+      <w:pPr>
+        <w:contextualSpacing/>
+        <w:jc w:val="both"/>
+        <w:rPr>
+          <w:noProof/>
+          <w:lang w:eastAsia="pt-PT"/>
+        </w:rPr>
+      </w:pPr>
+    </w:p>
+    <w:p>
+      <w:pPr>
+        <w:contextualSpacing/>
+        <w:jc w:val="both"/>
+        <w:rPr>
+          <w:noProof/>
+          <w:lang w:eastAsia="pt-PT"/>
+        </w:rPr>
+      </w:pPr>
+    </w:p>
+    <w:p>
+      <w:pPr>
+        <w:contextualSpacing/>
+        <w:jc w:val="both"/>
+        <w:rPr>
+          <w:noProof/>
+          <w:lang w:eastAsia="pt-PT"/>
+        </w:rPr>
+      </w:pPr>
+    </w:p>
+    <w:p>
+      <w:pPr>
+        <w:contextualSpacing/>
+        <w:jc w:val="both"/>
+        <w:rPr>
+          <w:noProof/>
+          <w:lang w:eastAsia="pt-PT"/>
+        </w:rPr>
+      </w:pPr>
+    </w:p>
+    <w:p>
+      <w:pPr>
+        <w:contextualSpacing/>
+        <w:jc w:val="both"/>
+        <w:rPr>
+          <w:noProof/>
+          <w:lang w:eastAsia="pt-PT"/>
+        </w:rPr>
+      </w:pPr>
+    </w:p>
+    <w:p>
+      <w:pPr>
+        <w:contextualSpacing/>
+        <w:jc w:val="both"/>
+        <w:rPr>
+          <w:noProof/>
+          <w:lang w:eastAsia="pt-PT"/>
+        </w:rPr>
+      </w:pPr>
+    </w:p>
+    <w:p>
+      <w:pPr>
+        <w:contextualSpacing/>
+        <w:jc w:val="both"/>
+        <w:rPr>
+          <w:noProof/>
+          <w:lang w:eastAsia="pt-PT"/>
+        </w:rPr>
+      </w:pPr>
+    </w:p>
+    <w:p>
+      <w:pPr>
+        <w:contextualSpacing/>
+        <w:jc w:val="both"/>
+        <w:rPr>
+          <w:noProof/>
+          <w:lang w:eastAsia="pt-PT"/>
+        </w:rPr>
+      </w:pPr>
+    </w:p>
+    <w:p>
+      <w:pPr>
+        <w:contextualSpacing/>
+        <w:jc w:val="both"/>
+        <w:rPr>
+          <w:noProof/>
+          <w:lang w:eastAsia="pt-PT"/>
+        </w:rPr>
+      </w:pPr>
+    </w:p>
+    <w:p>
+      <w:pPr>
+        <w:contextualSpacing/>
+        <w:jc w:val="both"/>
+        <w:rPr>
+          <w:noProof/>
+          <w:lang w:eastAsia="pt-PT"/>
+        </w:rPr>
+      </w:pPr>
+    </w:p>
+    <w:p>
+      <w:pPr>
+        <w:contextualSpacing/>
+        <w:jc w:val="both"/>
+        <w:rPr>
+          <w:noProof/>
+          <w:lang w:eastAsia="pt-PT"/>
+        </w:rPr>
+      </w:pPr>
+    </w:p>
+    <w:p>
+      <w:pPr>
+        <w:contextualSpacing/>
+        <w:jc w:val="both"/>
+        <w:rPr>
+          <w:noProof/>
+          <w:lang w:eastAsia="pt-PT"/>
+        </w:rPr>
+      </w:pPr>
+    </w:p>
+    <w:p>
+      <w:pPr>
+        <w:contextualSpacing/>
+        <w:jc w:val="both"/>
+        <w:rPr>
+          <w:noProof/>
+          <w:lang w:eastAsia="pt-PT"/>
+        </w:rPr>
+      </w:pPr>
+    </w:p>
+    <w:p>
+      <w:pPr>
+        <w:contextualSpacing/>
+        <w:jc w:val="both"/>
+        <w:rPr>
+          <w:noProof/>
+          <w:lang w:eastAsia="pt-PT"/>
+        </w:rPr>
+      </w:pPr>
+    </w:p>
+    <w:p>
+      <w:pPr>
+        <w:contextualSpacing/>
+        <w:jc w:val="both"/>
+        <w:rPr>
+          <w:noProof/>
+          <w:lang w:eastAsia="pt-PT"/>
+        </w:rPr>
+      </w:pPr>
+    </w:p>
+    <w:p>
+      <w:pPr>
+        <w:contextualSpacing/>
+        <w:jc w:val="both"/>
+        <w:rPr>
+          <w:noProof/>
+          <w:lang w:eastAsia="pt-PT"/>
+        </w:rPr>
+      </w:pPr>
+    </w:p>
+    <w:p>
+      <w:pPr>
+        <w:contextualSpacing/>
+        <w:jc w:val="both"/>
+        <w:rPr>
+          <w:noProof/>
+          <w:lang w:eastAsia="pt-PT"/>
+        </w:rPr>
+      </w:pPr>
+    </w:p>
+    <w:p>
+      <w:pPr>
+        <w:contextualSpacing/>
+        <w:jc w:val="both"/>
+        <w:rPr>
+          <w:noProof/>
+          <w:lang w:eastAsia="pt-PT"/>
+        </w:rPr>
+      </w:pPr>
+    </w:p>
+    <w:p>
+      <w:pPr>
+        <w:contextualSpacing/>
+        <w:jc w:val="both"/>
+        <w:rPr>
+          <w:noProof/>
+          <w:lang w:eastAsia="pt-PT"/>
+        </w:rPr>
+      </w:pPr>
+    </w:p>
+    <w:p>
+      <w:pPr>
+        <w:contextualSpacing/>
+        <w:jc w:val="both"/>
+        <w:rPr>
+          <w:noProof/>
+          <w:lang w:eastAsia="pt-PT"/>
+        </w:rPr>
+      </w:pPr>
+    </w:p>
+    <w:p>
+      <w:pPr>
+        <w:contextualSpacing/>
+        <w:jc w:val="both"/>
+        <w:rPr>
+          <w:noProof/>
+          <w:lang w:eastAsia="pt-PT"/>
+        </w:rPr>
+      </w:pPr>
+    </w:p>
+    <w:p>
+      <w:pPr>
+        <w:contextualSpacing/>
+        <w:jc w:val="both"/>
+        <w:rPr>
+          <w:noProof/>
+          <w:lang w:eastAsia="pt-PT"/>
+        </w:rPr>
+      </w:pPr>
+    </w:p>
+    <w:p>
+      <w:pPr>
+        <w:contextualSpacing/>
+        <w:jc w:val="both"/>
+        <w:rPr>
+          <w:noProof/>
+          <w:lang w:eastAsia="pt-PT"/>
+        </w:rPr>
+      </w:pPr>
+    </w:p>
+    <w:p>
+      <w:pPr>
+        <w:contextualSpacing/>
+        <w:jc w:val="both"/>
+        <w:rPr>
+          <w:noProof/>
+          <w:lang w:eastAsia="pt-PT"/>
+        </w:rPr>
+      </w:pPr>
+    </w:p>
+    <w:p>
+      <w:pPr>
+        <w:contextualSpacing/>
+        <w:jc w:val="both"/>
+        <w:rPr>
+          <w:noProof/>
+          <w:lang w:eastAsia="pt-PT"/>
+        </w:rPr>
+      </w:pPr>
+    </w:p>
+    <w:p>
+      <w:pPr>
+        <w:contextualSpacing/>
+        <w:jc w:val="both"/>
+        <w:rPr>
+          <w:noProof/>
+          <w:lang w:eastAsia="pt-PT"/>
+        </w:rPr>
+      </w:pPr>
+    </w:p>
+    <w:p>
+      <w:pPr>
+        <w:pStyle w:val="Heading1"/>
+        <w:contextualSpacing/>
+        <w:jc w:val="both"/>
+        <w:rPr>
+          <w:noProof/>
+          <w:lang w:eastAsia="pt-PT"/>
+        </w:rPr>
+      </w:pPr>
+      <w:bookmarkStart w:id="10" w:name="_Toc422270053"/>
+      <w:r>
+        <w:rPr>
+          <w:noProof/>
+          <w:lang w:eastAsia="pt-PT"/>
+        </w:rPr>
         <w:t>Navegação nos resultados</w:t>
       </w:r>
       <w:bookmarkEnd w:id="10"/>
@@ -8552,7 +9464,6 @@
     </w:p>
     <w:p>
       <w:pPr>
-        <w:ind w:firstLine="708"/>
         <w:contextualSpacing/>
         <w:jc w:val="both"/>
         <w:rPr>
@@ -8560,12 +9471,22 @@
           <w:lang w:eastAsia="pt-PT"/>
         </w:rPr>
       </w:pPr>
-      <w:r>
+    </w:p>
+    <w:p>
+      <w:pPr>
+        <w:ind w:firstLine="708"/>
+        <w:contextualSpacing/>
+        <w:jc w:val="both"/>
         <w:rPr>
           <w:noProof/>
           <w:lang w:eastAsia="pt-PT"/>
         </w:rPr>
-        <w:lastRenderedPageBreak/>
+      </w:pPr>
+      <w:r>
+        <w:rPr>
+          <w:noProof/>
+          <w:lang w:eastAsia="pt-PT"/>
+        </w:rPr>
         <w:t>Tendo estes valores, mostrar uma</w:t>
       </w:r>
       <w:r>
@@ -9124,13 +10045,62 @@
     </w:p>
     <w:p>
       <w:pPr>
+        <w:contextualSpacing/>
+        <w:jc w:val="both"/>
+        <w:rPr>
+          <w:noProof/>
+          <w:lang w:eastAsia="pt-PT"/>
+        </w:rPr>
+      </w:pPr>
+    </w:p>
+    <w:p>
+      <w:pPr>
+        <w:contextualSpacing/>
+        <w:jc w:val="both"/>
+        <w:rPr>
+          <w:noProof/>
+          <w:lang w:eastAsia="pt-PT"/>
+        </w:rPr>
+      </w:pPr>
+    </w:p>
+    <w:p>
+      <w:pPr>
+        <w:contextualSpacing/>
+        <w:jc w:val="both"/>
+        <w:rPr>
+          <w:noProof/>
+          <w:lang w:eastAsia="pt-PT"/>
+        </w:rPr>
+      </w:pPr>
+    </w:p>
+    <w:p>
+      <w:pPr>
+        <w:contextualSpacing/>
+        <w:jc w:val="both"/>
+        <w:rPr>
+          <w:noProof/>
+          <w:lang w:eastAsia="pt-PT"/>
+        </w:rPr>
+      </w:pPr>
+    </w:p>
+    <w:p>
+      <w:pPr>
+        <w:contextualSpacing/>
+        <w:jc w:val="both"/>
+        <w:rPr>
+          <w:noProof/>
+          <w:lang w:eastAsia="pt-PT"/>
+        </w:rPr>
+      </w:pPr>
+    </w:p>
+    <w:p>
+      <w:pPr>
         <w:pStyle w:val="Heading1"/>
         <w:contextualSpacing/>
         <w:jc w:val="both"/>
       </w:pPr>
-      <w:bookmarkStart w:id="11" w:name="_Toc422129859"/>
-      <w:r>
-        <w:lastRenderedPageBreak/>
+      <w:bookmarkStart w:id="11" w:name="_Toc422270054"/>
+      <w:r>
         <w:t>Performance Leitura e Queries</w:t>
       </w:r>
       <w:bookmarkEnd w:id="11"/>
@@ -9141,7 +10111,7 @@
         <w:contextualSpacing/>
         <w:jc w:val="both"/>
       </w:pPr>
-      <w:bookmarkStart w:id="12" w:name="_Toc422129860"/>
+      <w:bookmarkStart w:id="12" w:name="_Toc422270055"/>
       <w:r>
         <w:t>Performance leitura ficheiros</w:t>
       </w:r>
@@ -9173,6 +10143,7 @@
       <w:r>
         <w:rPr>
           <w:noProof/>
+          <w:lang w:eastAsia="pt-PT"/>
         </w:rPr>
         <mc:AlternateContent>
           <mc:Choice Requires="wps">
@@ -9222,14 +10193,27 @@
                             <w:r>
                               <w:t xml:space="preserve">Gráfico </w:t>
                             </w:r>
-                            <w:fldSimple w:instr=" SEQ Gráfico \* ARABIC ">
-                              <w:r>
-                                <w:rPr>
-                                  <w:noProof/>
-                                </w:rPr>
-                                <w:t>1</w:t>
-                              </w:r>
-                            </w:fldSimple>
+                            <w:r>
+                              <w:fldChar w:fldCharType="begin"/>
+                            </w:r>
+                            <w:r>
+                              <w:instrText xml:space="preserve"> SEQ Gráfico \* ARABIC </w:instrText>
+                            </w:r>
+                            <w:r>
+                              <w:fldChar w:fldCharType="separate"/>
+                            </w:r>
+                            <w:r>
+                              <w:rPr>
+                                <w:noProof/>
+                              </w:rPr>
+                              <w:t>1</w:t>
+                            </w:r>
+                            <w:r>
+                              <w:rPr>
+                                <w:noProof/>
+                              </w:rPr>
+                              <w:fldChar w:fldCharType="end"/>
+                            </w:r>
                             <w:r>
                               <w:t>- Tempos de leitura para os vários ficheiros de input</w:t>
                             </w:r>
@@ -9263,14 +10247,27 @@
                       <w:r>
                         <w:t xml:space="preserve">Gráfico </w:t>
                       </w:r>
-                      <w:fldSimple w:instr=" SEQ Gráfico \* ARABIC ">
-                        <w:r>
-                          <w:rPr>
-                            <w:noProof/>
-                          </w:rPr>
-                          <w:t>1</w:t>
-                        </w:r>
-                      </w:fldSimple>
+                      <w:r>
+                        <w:fldChar w:fldCharType="begin"/>
+                      </w:r>
+                      <w:r>
+                        <w:instrText xml:space="preserve"> SEQ Gráfico \* ARABIC </w:instrText>
+                      </w:r>
+                      <w:r>
+                        <w:fldChar w:fldCharType="separate"/>
+                      </w:r>
+                      <w:r>
+                        <w:rPr>
+                          <w:noProof/>
+                        </w:rPr>
+                        <w:t>1</w:t>
+                      </w:r>
+                      <w:r>
+                        <w:rPr>
+                          <w:noProof/>
+                        </w:rPr>
+                        <w:fldChar w:fldCharType="end"/>
+                      </w:r>
                       <w:r>
                         <w:t>- Tempos de leitura para os vários ficheiros de input</w:t>
                       </w:r>
@@ -10013,13 +11010,30 @@
     </w:p>
     <w:p>
       <w:pPr>
+        <w:contextualSpacing/>
+        <w:jc w:val="both"/>
+      </w:pPr>
+    </w:p>
+    <w:p>
+      <w:pPr>
+        <w:contextualSpacing/>
+        <w:jc w:val="both"/>
+      </w:pPr>
+    </w:p>
+    <w:p>
+      <w:pPr>
+        <w:contextualSpacing/>
+        <w:jc w:val="both"/>
+      </w:pPr>
+    </w:p>
+    <w:p>
+      <w:pPr>
         <w:pStyle w:val="Heading2"/>
         <w:contextualSpacing/>
         <w:jc w:val="both"/>
       </w:pPr>
-      <w:bookmarkStart w:id="13" w:name="_Toc422129861"/>
-      <w:r>
-        <w:lastRenderedPageBreak/>
+      <w:bookmarkStart w:id="13" w:name="_Toc422270056"/>
+      <w:r>
         <w:t>Performance Queries</w:t>
       </w:r>
       <w:bookmarkEnd w:id="13"/>
@@ -10076,6 +11090,7 @@
       <w:r>
         <w:rPr>
           <w:noProof/>
+          <w:lang w:eastAsia="pt-PT"/>
         </w:rPr>
         <mc:AlternateContent>
           <mc:Choice Requires="wps">
@@ -10125,14 +11140,27 @@
                             <w:r>
                               <w:t xml:space="preserve">Gráfico </w:t>
                             </w:r>
-                            <w:fldSimple w:instr=" SEQ Gráfico \* ARABIC ">
-                              <w:r>
-                                <w:rPr>
-                                  <w:noProof/>
-                                </w:rPr>
-                                <w:t>2</w:t>
-                              </w:r>
-                            </w:fldSimple>
+                            <w:r>
+                              <w:fldChar w:fldCharType="begin"/>
+                            </w:r>
+                            <w:r>
+                              <w:instrText xml:space="preserve"> SEQ Gráfico \* ARABIC </w:instrText>
+                            </w:r>
+                            <w:r>
+                              <w:fldChar w:fldCharType="separate"/>
+                            </w:r>
+                            <w:r>
+                              <w:rPr>
+                                <w:noProof/>
+                              </w:rPr>
+                              <w:t>2</w:t>
+                            </w:r>
+                            <w:r>
+                              <w:rPr>
+                                <w:noProof/>
+                              </w:rPr>
+                              <w:fldChar w:fldCharType="end"/>
+                            </w:r>
                             <w:r>
                               <w:t xml:space="preserve"> - Tempos de resposta às queries</w:t>
                             </w:r>
@@ -10166,14 +11194,27 @@
                       <w:r>
                         <w:t xml:space="preserve">Gráfico </w:t>
                       </w:r>
-                      <w:fldSimple w:instr=" SEQ Gráfico \* ARABIC ">
-                        <w:r>
-                          <w:rPr>
-                            <w:noProof/>
-                          </w:rPr>
-                          <w:t>2</w:t>
-                        </w:r>
-                      </w:fldSimple>
+                      <w:r>
+                        <w:fldChar w:fldCharType="begin"/>
+                      </w:r>
+                      <w:r>
+                        <w:instrText xml:space="preserve"> SEQ Gráfico \* ARABIC </w:instrText>
+                      </w:r>
+                      <w:r>
+                        <w:fldChar w:fldCharType="separate"/>
+                      </w:r>
+                      <w:r>
+                        <w:rPr>
+                          <w:noProof/>
+                        </w:rPr>
+                        <w:t>2</w:t>
+                      </w:r>
+                      <w:r>
+                        <w:rPr>
+                          <w:noProof/>
+                        </w:rPr>
+                        <w:fldChar w:fldCharType="end"/>
+                      </w:r>
                       <w:r>
                         <w:t xml:space="preserve"> - Tempos de resposta às queries</w:t>
                       </w:r>
@@ -12278,8 +13319,14 @@
         <w:contextualSpacing/>
         <w:jc w:val="both"/>
       </w:pPr>
-      <w:r>
-        <w:lastRenderedPageBreak/>
+    </w:p>
+    <w:p>
+      <w:pPr>
+        <w:ind w:firstLine="708"/>
+        <w:contextualSpacing/>
+        <w:jc w:val="both"/>
+      </w:pPr>
+      <w:r>
         <w:t>A excepção a esta linha geral é indiscutivelmente a querie 10, de longe a querie mais demorada e a mais complexa. Nesta querie é necessário ir buscar informação das quantidades vendidas de cada produto, ordenar de acordo com a vendas, e posteriormente, para cada um desses produtos saber o número de clientes distintos. Env</w:t>
       </w:r>
       <w:r>
@@ -12293,283 +13340,295 @@
         <w:jc w:val="both"/>
       </w:pPr>
       <w:r>
-        <w:t xml:space="preserve">Como nota final destaca-se o facto do tamanho de input não parecer interferir no tempo de resposta às queries. Embora na querie 10 os tempos possam dar essa ideia, convém referir </w:t>
-      </w:r>
-      <w:bookmarkStart w:id="14" w:name="_GoBack"/>
+        <w:t>Como nota final destaca-se o facto do tamanho de input não parecer interferir no tempo de resposta às queries. Embora na querie 10 os tempos possam dar essa ideia, convém referir que para essa querie os tempos foram bastante irregulares, o que dificulta a retirada de conclusões. Os tempos obtidos foram retirados todos na mesma altura, o que pareceu a metodologia mais adequada para este tipo de resultados. No entanto é preciso notar que embora para o ficheiro de Compras3.txt a querie 10 tenha demorado 700 milisegundos, a verdade é que</w:t>
+      </w:r>
+      <w:r>
+        <w:t>,</w:t>
+      </w:r>
+      <w:r>
+        <w:t xml:space="preserve"> para outras execuções do mesmo programa, com o mesmo ficheiro, a mesma querie chegou a demorar 300 milisegundos apenas. De facto, não </w:t>
+      </w:r>
+      <w:r>
+        <w:t>se conseguiu</w:t>
+      </w:r>
+      <w:r>
+        <w:t xml:space="preserve"> encontrar motivo para que na querie 10 o tempo de resposta aumente com o aumento do tamanho do input, o que parece ser confirmado pela irregularidade </w:t>
+      </w:r>
+      <w:r>
+        <w:t>dos tempos observados.</w:t>
+      </w:r>
+    </w:p>
+    <w:p>
+      <w:pPr>
+        <w:ind w:firstLine="708"/>
+        <w:contextualSpacing/>
+        <w:jc w:val="both"/>
+      </w:pPr>
+    </w:p>
+    <w:p>
+      <w:pPr>
+        <w:ind w:firstLine="708"/>
+        <w:contextualSpacing/>
+        <w:jc w:val="both"/>
+      </w:pPr>
+    </w:p>
+    <w:p>
+      <w:pPr>
+        <w:ind w:firstLine="708"/>
+        <w:contextualSpacing/>
+        <w:jc w:val="both"/>
+      </w:pPr>
+    </w:p>
+    <w:p>
+      <w:pPr>
+        <w:ind w:firstLine="708"/>
+        <w:contextualSpacing/>
+        <w:jc w:val="both"/>
+      </w:pPr>
+    </w:p>
+    <w:p>
+      <w:pPr>
+        <w:ind w:firstLine="708"/>
+        <w:contextualSpacing/>
+        <w:jc w:val="both"/>
+      </w:pPr>
+    </w:p>
+    <w:p>
+      <w:pPr>
+        <w:ind w:firstLine="708"/>
+        <w:contextualSpacing/>
+        <w:jc w:val="both"/>
+      </w:pPr>
+    </w:p>
+    <w:p>
+      <w:pPr>
+        <w:ind w:firstLine="708"/>
+        <w:contextualSpacing/>
+        <w:jc w:val="both"/>
+      </w:pPr>
+    </w:p>
+    <w:p>
+      <w:pPr>
+        <w:ind w:firstLine="708"/>
+        <w:contextualSpacing/>
+        <w:jc w:val="both"/>
+      </w:pPr>
+    </w:p>
+    <w:p>
+      <w:pPr>
+        <w:ind w:firstLine="708"/>
+        <w:contextualSpacing/>
+        <w:jc w:val="both"/>
+      </w:pPr>
+    </w:p>
+    <w:p>
+      <w:pPr>
+        <w:ind w:firstLine="708"/>
+        <w:contextualSpacing/>
+        <w:jc w:val="both"/>
+      </w:pPr>
+    </w:p>
+    <w:p>
+      <w:pPr>
+        <w:ind w:firstLine="708"/>
+        <w:contextualSpacing/>
+        <w:jc w:val="both"/>
+      </w:pPr>
+    </w:p>
+    <w:p>
+      <w:pPr>
+        <w:ind w:firstLine="708"/>
+        <w:contextualSpacing/>
+        <w:jc w:val="both"/>
+      </w:pPr>
+    </w:p>
+    <w:p>
+      <w:pPr>
+        <w:ind w:firstLine="708"/>
+        <w:contextualSpacing/>
+        <w:jc w:val="both"/>
+      </w:pPr>
+    </w:p>
+    <w:p>
+      <w:pPr>
+        <w:ind w:firstLine="708"/>
+        <w:contextualSpacing/>
+        <w:jc w:val="both"/>
+      </w:pPr>
+    </w:p>
+    <w:p>
+      <w:pPr>
+        <w:ind w:firstLine="708"/>
+        <w:contextualSpacing/>
+        <w:jc w:val="both"/>
+      </w:pPr>
+    </w:p>
+    <w:p>
+      <w:pPr>
+        <w:ind w:firstLine="708"/>
+        <w:contextualSpacing/>
+        <w:jc w:val="both"/>
+      </w:pPr>
+    </w:p>
+    <w:p>
+      <w:pPr>
+        <w:ind w:firstLine="708"/>
+        <w:contextualSpacing/>
+        <w:jc w:val="both"/>
+      </w:pPr>
+    </w:p>
+    <w:p>
+      <w:pPr>
+        <w:ind w:firstLine="708"/>
+        <w:contextualSpacing/>
+        <w:jc w:val="both"/>
+      </w:pPr>
+    </w:p>
+    <w:p>
+      <w:pPr>
+        <w:ind w:firstLine="708"/>
+        <w:contextualSpacing/>
+        <w:jc w:val="both"/>
+      </w:pPr>
+    </w:p>
+    <w:p>
+      <w:pPr>
+        <w:ind w:firstLine="708"/>
+        <w:contextualSpacing/>
+        <w:jc w:val="both"/>
+      </w:pPr>
+    </w:p>
+    <w:p>
+      <w:pPr>
+        <w:ind w:firstLine="708"/>
+        <w:contextualSpacing/>
+        <w:jc w:val="both"/>
+      </w:pPr>
+    </w:p>
+    <w:p>
+      <w:pPr>
+        <w:ind w:firstLine="708"/>
+        <w:contextualSpacing/>
+        <w:jc w:val="both"/>
+      </w:pPr>
+    </w:p>
+    <w:p>
+      <w:pPr>
+        <w:ind w:firstLine="708"/>
+        <w:contextualSpacing/>
+        <w:jc w:val="both"/>
+      </w:pPr>
+    </w:p>
+    <w:p>
+      <w:pPr>
+        <w:ind w:firstLine="708"/>
+        <w:contextualSpacing/>
+        <w:jc w:val="both"/>
+      </w:pPr>
+    </w:p>
+    <w:p>
+      <w:pPr>
+        <w:ind w:firstLine="708"/>
+        <w:contextualSpacing/>
+        <w:jc w:val="both"/>
+      </w:pPr>
+    </w:p>
+    <w:p>
+      <w:pPr>
+        <w:ind w:firstLine="708"/>
+        <w:contextualSpacing/>
+        <w:jc w:val="both"/>
+      </w:pPr>
+    </w:p>
+    <w:p>
+      <w:pPr>
+        <w:ind w:firstLine="708"/>
+        <w:contextualSpacing/>
+        <w:jc w:val="both"/>
+      </w:pPr>
+    </w:p>
+    <w:p>
+      <w:pPr>
+        <w:ind w:firstLine="708"/>
+        <w:contextualSpacing/>
+        <w:jc w:val="both"/>
+      </w:pPr>
+    </w:p>
+    <w:p>
+      <w:pPr>
+        <w:ind w:firstLine="708"/>
+        <w:contextualSpacing/>
+        <w:jc w:val="both"/>
+      </w:pPr>
+    </w:p>
+    <w:p>
+      <w:pPr>
+        <w:ind w:firstLine="708"/>
+        <w:contextualSpacing/>
+        <w:jc w:val="both"/>
+      </w:pPr>
+    </w:p>
+    <w:p>
+      <w:pPr>
+        <w:ind w:firstLine="708"/>
+        <w:contextualSpacing/>
+        <w:jc w:val="both"/>
+      </w:pPr>
+    </w:p>
+    <w:p>
+      <w:pPr>
+        <w:ind w:firstLine="708"/>
+        <w:contextualSpacing/>
+        <w:jc w:val="both"/>
+      </w:pPr>
+    </w:p>
+    <w:p>
+      <w:pPr>
+        <w:contextualSpacing/>
+        <w:jc w:val="both"/>
+      </w:pPr>
+    </w:p>
+    <w:p>
+      <w:pPr>
+        <w:contextualSpacing/>
+        <w:jc w:val="both"/>
+      </w:pPr>
+    </w:p>
+    <w:p>
+      <w:pPr>
+        <w:contextualSpacing/>
+        <w:jc w:val="both"/>
+      </w:pPr>
+    </w:p>
+    <w:p>
+      <w:pPr>
+        <w:contextualSpacing/>
+        <w:jc w:val="both"/>
+      </w:pPr>
+    </w:p>
+    <w:p>
+      <w:pPr>
+        <w:pStyle w:val="Heading1"/>
+        <w:contextualSpacing/>
+        <w:jc w:val="both"/>
+      </w:pPr>
+      <w:bookmarkStart w:id="14" w:name="_Toc422270057"/>
+      <w:r>
+        <w:t>Medidas Performance</w:t>
+      </w:r>
       <w:bookmarkEnd w:id="14"/>
-      <w:r>
-        <w:t>que para essa querie os tempos foram bastante irregulares, o que dificulta a retirada de conclusões. Os tempos obtidos foram retirados todos na mesma altura, o que pareceu a metodologia mais adequada para este tipo de resultados. No entanto é preciso notar que embora para o ficheiro de Compras3.txt a querie 10 tenha demorado 700 milisegundos, a verdade é que</w:t>
-      </w:r>
-      <w:r>
-        <w:t>,</w:t>
-      </w:r>
-      <w:r>
-        <w:t xml:space="preserve"> para outras execuções do mesmo programa, com o mesmo ficheiro, a mesma querie chegou a demorar 300 milisegundos apenas. De facto, não </w:t>
-      </w:r>
-      <w:r>
-        <w:t>se conseguiu</w:t>
-      </w:r>
-      <w:r>
-        <w:t xml:space="preserve"> encontrar motivo para que na querie 10 o tempo de resposta aumente com o aumento do tamanho do input, o que parece ser confirmado pela irregularidade </w:t>
-      </w:r>
-      <w:r>
-        <w:t>dos tempos observados.</w:t>
-      </w:r>
-    </w:p>
-    <w:p>
-      <w:pPr>
-        <w:ind w:firstLine="708"/>
-        <w:contextualSpacing/>
-        <w:jc w:val="both"/>
-      </w:pPr>
-    </w:p>
-    <w:p>
-      <w:pPr>
-        <w:ind w:firstLine="708"/>
-        <w:contextualSpacing/>
-        <w:jc w:val="both"/>
-      </w:pPr>
-    </w:p>
-    <w:p>
-      <w:pPr>
-        <w:ind w:firstLine="708"/>
-        <w:contextualSpacing/>
-        <w:jc w:val="both"/>
-      </w:pPr>
-    </w:p>
-    <w:p>
-      <w:pPr>
-        <w:ind w:firstLine="708"/>
-        <w:contextualSpacing/>
-        <w:jc w:val="both"/>
-      </w:pPr>
-    </w:p>
-    <w:p>
-      <w:pPr>
-        <w:ind w:firstLine="708"/>
-        <w:contextualSpacing/>
-        <w:jc w:val="both"/>
-      </w:pPr>
-    </w:p>
-    <w:p>
-      <w:pPr>
-        <w:ind w:firstLine="708"/>
-        <w:contextualSpacing/>
-        <w:jc w:val="both"/>
-      </w:pPr>
-    </w:p>
-    <w:p>
-      <w:pPr>
-        <w:ind w:firstLine="708"/>
-        <w:contextualSpacing/>
-        <w:jc w:val="both"/>
-      </w:pPr>
-    </w:p>
-    <w:p>
-      <w:pPr>
-        <w:ind w:firstLine="708"/>
-        <w:contextualSpacing/>
-        <w:jc w:val="both"/>
-      </w:pPr>
-    </w:p>
-    <w:p>
-      <w:pPr>
-        <w:ind w:firstLine="708"/>
-        <w:contextualSpacing/>
-        <w:jc w:val="both"/>
-      </w:pPr>
-    </w:p>
-    <w:p>
-      <w:pPr>
-        <w:ind w:firstLine="708"/>
-        <w:contextualSpacing/>
-        <w:jc w:val="both"/>
-      </w:pPr>
-    </w:p>
-    <w:p>
-      <w:pPr>
-        <w:ind w:firstLine="708"/>
-        <w:contextualSpacing/>
-        <w:jc w:val="both"/>
-      </w:pPr>
-    </w:p>
-    <w:p>
-      <w:pPr>
-        <w:ind w:firstLine="708"/>
-        <w:contextualSpacing/>
-        <w:jc w:val="both"/>
-      </w:pPr>
-    </w:p>
-    <w:p>
-      <w:pPr>
-        <w:ind w:firstLine="708"/>
-        <w:contextualSpacing/>
-        <w:jc w:val="both"/>
-      </w:pPr>
-    </w:p>
-    <w:p>
-      <w:pPr>
-        <w:ind w:firstLine="708"/>
-        <w:contextualSpacing/>
-        <w:jc w:val="both"/>
-      </w:pPr>
-    </w:p>
-    <w:p>
-      <w:pPr>
-        <w:ind w:firstLine="708"/>
-        <w:contextualSpacing/>
-        <w:jc w:val="both"/>
-      </w:pPr>
-    </w:p>
-    <w:p>
-      <w:pPr>
-        <w:ind w:firstLine="708"/>
-        <w:contextualSpacing/>
-        <w:jc w:val="both"/>
-      </w:pPr>
-    </w:p>
-    <w:p>
-      <w:pPr>
-        <w:ind w:firstLine="708"/>
-        <w:contextualSpacing/>
-        <w:jc w:val="both"/>
-      </w:pPr>
-    </w:p>
-    <w:p>
-      <w:pPr>
-        <w:ind w:firstLine="708"/>
-        <w:contextualSpacing/>
-        <w:jc w:val="both"/>
-      </w:pPr>
-    </w:p>
-    <w:p>
-      <w:pPr>
-        <w:ind w:firstLine="708"/>
-        <w:contextualSpacing/>
-        <w:jc w:val="both"/>
-      </w:pPr>
-    </w:p>
-    <w:p>
-      <w:pPr>
-        <w:ind w:firstLine="708"/>
-        <w:contextualSpacing/>
-        <w:jc w:val="both"/>
-      </w:pPr>
-    </w:p>
-    <w:p>
-      <w:pPr>
-        <w:ind w:firstLine="708"/>
-        <w:contextualSpacing/>
-        <w:jc w:val="both"/>
-      </w:pPr>
-    </w:p>
-    <w:p>
-      <w:pPr>
-        <w:ind w:firstLine="708"/>
-        <w:contextualSpacing/>
-        <w:jc w:val="both"/>
-      </w:pPr>
-    </w:p>
-    <w:p>
-      <w:pPr>
-        <w:ind w:firstLine="708"/>
-        <w:contextualSpacing/>
-        <w:jc w:val="both"/>
-      </w:pPr>
-    </w:p>
-    <w:p>
-      <w:pPr>
-        <w:ind w:firstLine="708"/>
-        <w:contextualSpacing/>
-        <w:jc w:val="both"/>
-      </w:pPr>
-    </w:p>
-    <w:p>
-      <w:pPr>
-        <w:ind w:firstLine="708"/>
-        <w:contextualSpacing/>
-        <w:jc w:val="both"/>
-      </w:pPr>
-    </w:p>
-    <w:p>
-      <w:pPr>
-        <w:ind w:firstLine="708"/>
-        <w:contextualSpacing/>
-        <w:jc w:val="both"/>
-      </w:pPr>
-    </w:p>
-    <w:p>
-      <w:pPr>
-        <w:ind w:firstLine="708"/>
-        <w:contextualSpacing/>
-        <w:jc w:val="both"/>
-      </w:pPr>
-    </w:p>
-    <w:p>
-      <w:pPr>
-        <w:ind w:firstLine="708"/>
-        <w:contextualSpacing/>
-        <w:jc w:val="both"/>
-      </w:pPr>
-    </w:p>
-    <w:p>
-      <w:pPr>
-        <w:ind w:firstLine="708"/>
-        <w:contextualSpacing/>
-        <w:jc w:val="both"/>
-      </w:pPr>
-    </w:p>
-    <w:p>
-      <w:pPr>
-        <w:ind w:firstLine="708"/>
-        <w:contextualSpacing/>
-        <w:jc w:val="both"/>
-      </w:pPr>
-    </w:p>
-    <w:p>
-      <w:pPr>
-        <w:ind w:firstLine="708"/>
-        <w:contextualSpacing/>
-        <w:jc w:val="both"/>
-      </w:pPr>
-    </w:p>
-    <w:p>
-      <w:pPr>
-        <w:ind w:firstLine="708"/>
-        <w:contextualSpacing/>
-        <w:jc w:val="both"/>
-      </w:pPr>
-    </w:p>
-    <w:p>
-      <w:pPr>
-        <w:contextualSpacing/>
-        <w:jc w:val="both"/>
-      </w:pPr>
-    </w:p>
-    <w:p>
-      <w:pPr>
-        <w:pStyle w:val="Heading1"/>
-        <w:contextualSpacing/>
-        <w:jc w:val="both"/>
-      </w:pPr>
-      <w:bookmarkStart w:id="15" w:name="_Toc422129862"/>
-      <w:r>
-        <w:lastRenderedPageBreak/>
-        <w:t>Medidas Performance</w:t>
+    </w:p>
+    <w:p>
+      <w:pPr>
+        <w:pStyle w:val="Heading2"/>
+        <w:contextualSpacing/>
+        <w:jc w:val="both"/>
+      </w:pPr>
+      <w:bookmarkStart w:id="15" w:name="_Toc422270058"/>
+      <w:r>
+        <w:t>leitura</w:t>
       </w:r>
       <w:bookmarkEnd w:id="15"/>
-    </w:p>
-    <w:p>
-      <w:pPr>
-        <w:pStyle w:val="Heading2"/>
-        <w:contextualSpacing/>
-        <w:jc w:val="both"/>
-      </w:pPr>
-      <w:bookmarkStart w:id="16" w:name="_Toc422129863"/>
-      <w:r>
-        <w:t>leitura</w:t>
-      </w:r>
-      <w:bookmarkEnd w:id="16"/>
     </w:p>
     <w:p>
       <w:pPr>
@@ -12631,14 +13690,27 @@
       <w:r>
         <w:t xml:space="preserve">Gráfico </w:t>
       </w:r>
-      <w:fldSimple w:instr=" SEQ Gráfico \* ARABIC ">
-        <w:r>
-          <w:rPr>
-            <w:noProof/>
-          </w:rPr>
-          <w:t>3</w:t>
-        </w:r>
-      </w:fldSimple>
+      <w:r>
+        <w:fldChar w:fldCharType="begin"/>
+      </w:r>
+      <w:r>
+        <w:instrText xml:space="preserve"> SEQ Gráfico \* ARABIC </w:instrText>
+      </w:r>
+      <w:r>
+        <w:fldChar w:fldCharType="separate"/>
+      </w:r>
+      <w:r>
+        <w:rPr>
+          <w:noProof/>
+        </w:rPr>
+        <w:t>3</w:t>
+      </w:r>
+      <w:r>
+        <w:rPr>
+          <w:noProof/>
+        </w:rPr>
+        <w:fldChar w:fldCharType="end"/>
+      </w:r>
       <w:r>
         <w:t xml:space="preserve"> - Análise comparativa aos tempos de leitura das classes Scanner e BufferedReader</w:t>
       </w:r>
@@ -13705,16 +14777,33 @@
     </w:p>
     <w:p>
       <w:pPr>
+        <w:contextualSpacing/>
+        <w:jc w:val="both"/>
+      </w:pPr>
+    </w:p>
+    <w:p>
+      <w:pPr>
+        <w:contextualSpacing/>
+        <w:jc w:val="both"/>
+      </w:pPr>
+    </w:p>
+    <w:p>
+      <w:pPr>
+        <w:contextualSpacing/>
+        <w:jc w:val="both"/>
+      </w:pPr>
+    </w:p>
+    <w:p>
+      <w:pPr>
         <w:pStyle w:val="Heading2"/>
         <w:contextualSpacing/>
         <w:jc w:val="both"/>
       </w:pPr>
-      <w:bookmarkStart w:id="17" w:name="_Toc422129864"/>
-      <w:r>
-        <w:lastRenderedPageBreak/>
+      <w:bookmarkStart w:id="16" w:name="_Toc422270059"/>
+      <w:r>
         <w:t>Estruturas</w:t>
       </w:r>
-      <w:bookmarkEnd w:id="17"/>
+      <w:bookmarkEnd w:id="16"/>
     </w:p>
     <w:p>
       <w:pPr>
@@ -13784,6 +14873,7 @@
       <w:r>
         <w:rPr>
           <w:noProof/>
+          <w:lang w:eastAsia="pt-PT"/>
         </w:rPr>
         <mc:AlternateContent>
           <mc:Choice Requires="wps">
@@ -13833,14 +14923,27 @@
                             <w:r>
                               <w:t xml:space="preserve">Gráfico </w:t>
                             </w:r>
-                            <w:fldSimple w:instr=" SEQ Gráfico \* ARABIC ">
-                              <w:r>
-                                <w:rPr>
-                                  <w:noProof/>
-                                </w:rPr>
-                                <w:t>4</w:t>
-                              </w:r>
-                            </w:fldSimple>
+                            <w:r>
+                              <w:fldChar w:fldCharType="begin"/>
+                            </w:r>
+                            <w:r>
+                              <w:instrText xml:space="preserve"> SEQ Gráfico \* ARABIC </w:instrText>
+                            </w:r>
+                            <w:r>
+                              <w:fldChar w:fldCharType="separate"/>
+                            </w:r>
+                            <w:r>
+                              <w:rPr>
+                                <w:noProof/>
+                              </w:rPr>
+                              <w:t>4</w:t>
+                            </w:r>
+                            <w:r>
+                              <w:rPr>
+                                <w:noProof/>
+                              </w:rPr>
+                              <w:fldChar w:fldCharType="end"/>
+                            </w:r>
                             <w:r>
                               <w:t xml:space="preserve"> - Tempos de leitura dos ficheiros de input usando diferentes estruturas</w:t>
                             </w:r>
@@ -13874,14 +14977,27 @@
                       <w:r>
                         <w:t xml:space="preserve">Gráfico </w:t>
                       </w:r>
-                      <w:fldSimple w:instr=" SEQ Gráfico \* ARABIC ">
-                        <w:r>
-                          <w:rPr>
-                            <w:noProof/>
-                          </w:rPr>
-                          <w:t>4</w:t>
-                        </w:r>
-                      </w:fldSimple>
+                      <w:r>
+                        <w:fldChar w:fldCharType="begin"/>
+                      </w:r>
+                      <w:r>
+                        <w:instrText xml:space="preserve"> SEQ Gráfico \* ARABIC </w:instrText>
+                      </w:r>
+                      <w:r>
+                        <w:fldChar w:fldCharType="separate"/>
+                      </w:r>
+                      <w:r>
+                        <w:rPr>
+                          <w:noProof/>
+                        </w:rPr>
+                        <w:t>4</w:t>
+                      </w:r>
+                      <w:r>
+                        <w:rPr>
+                          <w:noProof/>
+                        </w:rPr>
+                        <w:fldChar w:fldCharType="end"/>
+                      </w:r>
                       <w:r>
                         <w:t xml:space="preserve"> - Tempos de leitura dos ficheiros de input usando diferentes estruturas</w:t>
                       </w:r>
@@ -14771,14 +15887,27 @@
       <w:r>
         <w:t xml:space="preserve">Gráfico </w:t>
       </w:r>
-      <w:fldSimple w:instr=" SEQ Gráfico \* ARABIC ">
-        <w:r>
-          <w:rPr>
-            <w:noProof/>
-          </w:rPr>
-          <w:t>5</w:t>
-        </w:r>
-      </w:fldSimple>
+      <w:r>
+        <w:fldChar w:fldCharType="begin"/>
+      </w:r>
+      <w:r>
+        <w:instrText xml:space="preserve"> SEQ Gráfico \* ARABIC </w:instrText>
+      </w:r>
+      <w:r>
+        <w:fldChar w:fldCharType="separate"/>
+      </w:r>
+      <w:r>
+        <w:rPr>
+          <w:noProof/>
+        </w:rPr>
+        <w:t>5</w:t>
+      </w:r>
+      <w:r>
+        <w:rPr>
+          <w:noProof/>
+        </w:rPr>
+        <w:fldChar w:fldCharType="end"/>
+      </w:r>
       <w:r>
         <w:t xml:space="preserve"> - Tempos das execuções das queries com as diferentes estruturas</w:t>
       </w:r>
@@ -16951,7 +18080,10 @@
         <w:t>competitivos em relação aos Tree</w:t>
       </w:r>
       <w:r>
-        <w:t>Maps nesse aspecto, e em algumas queries este factor foi fundamental para a decisão de ter um TreeMap e não um HashMap.</w:t>
+        <w:t>Maps nesse aspecto, e em algumas queries este factor foi fundamental para a decisão de t</w:t>
+      </w:r>
+      <w:r>
+        <w:t>er um TreeMap e não um HashMap.</w:t>
       </w:r>
     </w:p>
     <w:p>
@@ -16960,6 +18092,18 @@
         <w:contextualSpacing/>
         <w:jc w:val="both"/>
       </w:pPr>
+      <w:r>
+        <w:t>Sendo</w:t>
+      </w:r>
+      <w:r>
+        <w:t xml:space="preserve"> a querie 10 a pior querie em termos de tempos, </w:t>
+      </w:r>
+      <w:r>
+        <w:t>decidiu-se</w:t>
+      </w:r>
+      <w:r>
+        <w:t xml:space="preserve"> investiga-la mais a fundo e ver qual o impacto destas diferentes estruturas nessa querie. </w:t>
+      </w:r>
     </w:p>
     <w:p>
       <w:pPr>
@@ -16968,27 +18112,11 @@
         <w:jc w:val="both"/>
       </w:pPr>
       <w:r>
+        <w:t xml:space="preserve">A querie 10 faz duas coisas: pede ao módulo da contabilidade uma lista de pares (Produto,Unidades Vendidas) dos produtos da contabilidade, estando esta lista ordenada pela </w:t>
+      </w:r>
+      <w:r>
         <w:lastRenderedPageBreak/>
-        <w:t>Sendo</w:t>
-      </w:r>
-      <w:r>
-        <w:t xml:space="preserve"> a querie 10 a pior querie em termos de tempos, </w:t>
-      </w:r>
-      <w:r>
-        <w:t>decidiu-se</w:t>
-      </w:r>
-      <w:r>
-        <w:t xml:space="preserve"> investiga-la mais a fundo e ver qual o impacto destas diferentes estruturas nessa querie. </w:t>
-      </w:r>
-    </w:p>
-    <w:p>
-      <w:pPr>
-        <w:ind w:firstLine="708"/>
-        <w:contextualSpacing/>
-        <w:jc w:val="both"/>
-      </w:pPr>
-      <w:r>
-        <w:t>A querie 10 faz duas coisas: pede ao módulo da contabilidade uma lista de pares (Produto,Unidades Vendidas) dos produtos da contabilidade, estando esta lista ordenada pela segunda componente</w:t>
+        <w:t>segunda componente</w:t>
       </w:r>
       <w:r>
         <w:t xml:space="preserve"> dos pares e pelo código de produto caso a segunda componente tome o mesmo valor</w:t>
@@ -17766,12 +18894,15 @@
       </w:r>
     </w:p>
     <w:p>
+      <w:bookmarkStart w:id="17" w:name="_GoBack"/>
+      <w:bookmarkEnd w:id="17"/>
+    </w:p>
+    <w:p>
       <w:pPr>
         <w:pStyle w:val="Heading1"/>
       </w:pPr>
-      <w:bookmarkStart w:id="18" w:name="_Toc422129865"/>
-      <w:r>
-        <w:lastRenderedPageBreak/>
+      <w:bookmarkStart w:id="18" w:name="_Toc422270060"/>
+      <w:r>
         <w:t>Conclusão</w:t>
       </w:r>
       <w:bookmarkEnd w:id="18"/>
@@ -18009,16 +19140,9 @@
         <w:jc w:val="both"/>
       </w:pPr>
     </w:p>
-    <w:bookmarkStart w:id="19" w:name="_Toc422129866" w:displacedByCustomXml="next"/>
+    <w:bookmarkStart w:id="19" w:name="_Toc422270061" w:displacedByCustomXml="next"/>
     <w:sdt>
       <w:sdtPr>
-        <w:id w:val="1557581202"/>
-        <w:docPartObj>
-          <w:docPartGallery w:val="Bibliographies"/>
-          <w:docPartUnique/>
-        </w:docPartObj>
-      </w:sdtPr>
-      <w:sdtEndPr>
         <w:rPr>
           <w:rFonts w:asciiTheme="minorHAnsi" w:eastAsiaTheme="minorEastAsia" w:hAnsiTheme="minorHAnsi" w:cstheme="minorBidi"/>
           <w:b w:val="0"/>
@@ -18028,7 +19152,12 @@
           <w:sz w:val="22"/>
           <w:szCs w:val="22"/>
         </w:rPr>
-      </w:sdtEndPr>
+        <w:id w:val="1557581202"/>
+        <w:docPartObj>
+          <w:docPartGallery w:val="Bibliographies"/>
+          <w:docPartUnique/>
+        </w:docPartObj>
+      </w:sdtPr>
       <w:sdtContent>
         <w:p>
           <w:pPr>
@@ -18159,10 +19288,574 @@
         <w:jc w:val="both"/>
       </w:pPr>
     </w:p>
+    <w:p>
+      <w:pPr>
+        <w:contextualSpacing/>
+        <w:jc w:val="both"/>
+      </w:pPr>
+    </w:p>
+    <w:p>
+      <w:pPr>
+        <w:contextualSpacing/>
+        <w:jc w:val="both"/>
+      </w:pPr>
+    </w:p>
+    <w:p>
+      <w:pPr>
+        <w:contextualSpacing/>
+        <w:jc w:val="both"/>
+      </w:pPr>
+    </w:p>
+    <w:p>
+      <w:pPr>
+        <w:contextualSpacing/>
+        <w:jc w:val="both"/>
+      </w:pPr>
+    </w:p>
+    <w:p>
+      <w:pPr>
+        <w:contextualSpacing/>
+        <w:jc w:val="both"/>
+      </w:pPr>
+    </w:p>
+    <w:p>
+      <w:pPr>
+        <w:contextualSpacing/>
+        <w:jc w:val="both"/>
+      </w:pPr>
+    </w:p>
+    <w:p>
+      <w:pPr>
+        <w:contextualSpacing/>
+        <w:jc w:val="both"/>
+      </w:pPr>
+    </w:p>
+    <w:p>
+      <w:pPr>
+        <w:contextualSpacing/>
+        <w:jc w:val="both"/>
+      </w:pPr>
+    </w:p>
+    <w:p>
+      <w:pPr>
+        <w:contextualSpacing/>
+        <w:jc w:val="both"/>
+      </w:pPr>
+    </w:p>
+    <w:p>
+      <w:pPr>
+        <w:contextualSpacing/>
+        <w:jc w:val="both"/>
+      </w:pPr>
+    </w:p>
+    <w:p>
+      <w:pPr>
+        <w:contextualSpacing/>
+        <w:jc w:val="both"/>
+      </w:pPr>
+    </w:p>
+    <w:p>
+      <w:pPr>
+        <w:contextualSpacing/>
+        <w:jc w:val="both"/>
+      </w:pPr>
+    </w:p>
+    <w:p>
+      <w:pPr>
+        <w:contextualSpacing/>
+        <w:jc w:val="both"/>
+      </w:pPr>
+    </w:p>
+    <w:p>
+      <w:pPr>
+        <w:contextualSpacing/>
+        <w:jc w:val="both"/>
+      </w:pPr>
+    </w:p>
+    <w:p>
+      <w:pPr>
+        <w:contextualSpacing/>
+        <w:jc w:val="both"/>
+      </w:pPr>
+    </w:p>
+    <w:p>
+      <w:pPr>
+        <w:contextualSpacing/>
+        <w:jc w:val="both"/>
+      </w:pPr>
+    </w:p>
+    <w:p>
+      <w:pPr>
+        <w:contextualSpacing/>
+        <w:jc w:val="both"/>
+      </w:pPr>
+    </w:p>
+    <w:p>
+      <w:pPr>
+        <w:contextualSpacing/>
+        <w:jc w:val="both"/>
+      </w:pPr>
+    </w:p>
+    <w:p>
+      <w:pPr>
+        <w:contextualSpacing/>
+        <w:jc w:val="both"/>
+      </w:pPr>
+    </w:p>
+    <w:p>
+      <w:pPr>
+        <w:contextualSpacing/>
+        <w:jc w:val="both"/>
+      </w:pPr>
+    </w:p>
+    <w:p>
+      <w:pPr>
+        <w:contextualSpacing/>
+        <w:jc w:val="both"/>
+      </w:pPr>
+    </w:p>
+    <w:p>
+      <w:pPr>
+        <w:contextualSpacing/>
+        <w:jc w:val="both"/>
+      </w:pPr>
+    </w:p>
+    <w:p>
+      <w:pPr>
+        <w:contextualSpacing/>
+        <w:jc w:val="both"/>
+      </w:pPr>
+    </w:p>
+    <w:p>
+      <w:pPr>
+        <w:contextualSpacing/>
+        <w:jc w:val="both"/>
+      </w:pPr>
+    </w:p>
+    <w:p>
+      <w:pPr>
+        <w:contextualSpacing/>
+        <w:jc w:val="both"/>
+      </w:pPr>
+    </w:p>
+    <w:p>
+      <w:pPr>
+        <w:contextualSpacing/>
+        <w:jc w:val="both"/>
+      </w:pPr>
+    </w:p>
+    <w:p>
+      <w:pPr>
+        <w:contextualSpacing/>
+        <w:jc w:val="both"/>
+      </w:pPr>
+    </w:p>
+    <w:p>
+      <w:pPr>
+        <w:contextualSpacing/>
+        <w:jc w:val="both"/>
+      </w:pPr>
+    </w:p>
+    <w:p>
+      <w:pPr>
+        <w:contextualSpacing/>
+        <w:jc w:val="both"/>
+      </w:pPr>
+    </w:p>
+    <w:p>
+      <w:pPr>
+        <w:contextualSpacing/>
+        <w:jc w:val="both"/>
+      </w:pPr>
+    </w:p>
+    <w:p>
+      <w:pPr>
+        <w:contextualSpacing/>
+        <w:jc w:val="both"/>
+      </w:pPr>
+    </w:p>
+    <w:p>
+      <w:pPr>
+        <w:contextualSpacing/>
+        <w:jc w:val="both"/>
+      </w:pPr>
+    </w:p>
+    <w:p>
+      <w:pPr>
+        <w:contextualSpacing/>
+        <w:jc w:val="both"/>
+      </w:pPr>
+    </w:p>
+    <w:p>
+      <w:pPr>
+        <w:contextualSpacing/>
+        <w:jc w:val="both"/>
+      </w:pPr>
+    </w:p>
+    <w:p>
+      <w:pPr>
+        <w:contextualSpacing/>
+        <w:jc w:val="both"/>
+      </w:pPr>
+    </w:p>
+    <w:p>
+      <w:pPr>
+        <w:contextualSpacing/>
+        <w:jc w:val="both"/>
+      </w:pPr>
+    </w:p>
+    <w:p>
+      <w:pPr>
+        <w:contextualSpacing/>
+        <w:jc w:val="both"/>
+      </w:pPr>
+    </w:p>
+    <w:p>
+      <w:pPr>
+        <w:contextualSpacing/>
+        <w:jc w:val="both"/>
+      </w:pPr>
+    </w:p>
+    <w:p>
+      <w:pPr>
+        <w:pStyle w:val="Heading1"/>
+      </w:pPr>
+      <w:bookmarkStart w:id="20" w:name="_Toc422270062"/>
+      <w:r>
+        <w:lastRenderedPageBreak/>
+        <w:t>Anexo A – Diagramas de Classe</w:t>
+      </w:r>
+      <w:bookmarkEnd w:id="20"/>
+    </w:p>
+    <w:p>
+      <w:pPr>
+        <w:pStyle w:val="Heading2"/>
+      </w:pPr>
+      <w:bookmarkStart w:id="21" w:name="_Toc422270063"/>
+      <w:r>
+        <w:t>Main</w:t>
+      </w:r>
+      <w:bookmarkEnd w:id="21"/>
+    </w:p>
+    <w:p>
+      <w:r>
+        <w:rPr>
+          <w:noProof/>
+          <w:lang w:eastAsia="pt-PT"/>
+        </w:rPr>
+        <w:drawing>
+          <wp:anchor distT="0" distB="0" distL="114300" distR="114300" simplePos="0" relativeHeight="251684864" behindDoc="0" locked="0" layoutInCell="1" allowOverlap="1" wp14:anchorId="117CD836" wp14:editId="7D7F46E9">
+            <wp:simplePos x="0" y="0"/>
+            <wp:positionH relativeFrom="margin">
+              <wp:align>left</wp:align>
+            </wp:positionH>
+            <wp:positionV relativeFrom="paragraph">
+              <wp:posOffset>435511</wp:posOffset>
+            </wp:positionV>
+            <wp:extent cx="6104810" cy="8300852"/>
+            <wp:effectExtent l="0" t="0" r="0" b="5080"/>
+            <wp:wrapSquare wrapText="bothSides"/>
+            <wp:docPr id="21" name="Picture 21"/>
+            <wp:cNvGraphicFramePr>
+              <a:graphicFrameLocks xmlns:a="http://schemas.openxmlformats.org/drawingml/2006/main" noChangeAspect="1"/>
+            </wp:cNvGraphicFramePr>
+            <a:graphic xmlns:a="http://schemas.openxmlformats.org/drawingml/2006/main">
+              <a:graphicData uri="http://schemas.openxmlformats.org/drawingml/2006/picture">
+                <pic:pic xmlns:pic="http://schemas.openxmlformats.org/drawingml/2006/picture">
+                  <pic:nvPicPr>
+                    <pic:cNvPr id="21" name="input.png"/>
+                    <pic:cNvPicPr/>
+                  </pic:nvPicPr>
+                  <pic:blipFill>
+                    <a:blip r:embed="rId28" cstate="print">
+                      <a:extLst>
+                        <a:ext uri="{28A0092B-C50C-407E-A947-70E740481C1C}">
+                          <a14:useLocalDpi xmlns:a14="http://schemas.microsoft.com/office/drawing/2010/main" val="0"/>
+                        </a:ext>
+                      </a:extLst>
+                    </a:blip>
+                    <a:stretch>
+                      <a:fillRect/>
+                    </a:stretch>
+                  </pic:blipFill>
+                  <pic:spPr>
+                    <a:xfrm>
+                      <a:off x="0" y="0"/>
+                      <a:ext cx="6104810" cy="8300852"/>
+                    </a:xfrm>
+                    <a:prstGeom prst="rect">
+                      <a:avLst/>
+                    </a:prstGeom>
+                  </pic:spPr>
+                </pic:pic>
+              </a:graphicData>
+            </a:graphic>
+            <wp14:sizeRelH relativeFrom="margin">
+              <wp14:pctWidth>0</wp14:pctWidth>
+            </wp14:sizeRelH>
+            <wp14:sizeRelV relativeFrom="margin">
+              <wp14:pctHeight>0</wp14:pctHeight>
+            </wp14:sizeRelV>
+          </wp:anchor>
+        </w:drawing>
+      </w:r>
+    </w:p>
+    <w:p>
+      <w:pPr>
+        <w:pStyle w:val="Heading2"/>
+        <w:numPr>
+          <w:ilvl w:val="0"/>
+          <w:numId w:val="0"/>
+        </w:numPr>
+      </w:pPr>
+    </w:p>
+    <w:p>
+      <w:pPr>
+        <w:pStyle w:val="Heading2"/>
+      </w:pPr>
+      <w:bookmarkStart w:id="22" w:name="_Toc422270064"/>
+      <w:r>
+        <w:t>Catálogos</w:t>
+      </w:r>
+      <w:bookmarkEnd w:id="22"/>
+    </w:p>
+    <w:p>
+      <w:r>
+        <w:rPr>
+          <w:noProof/>
+          <w:lang w:eastAsia="pt-PT"/>
+        </w:rPr>
+        <w:drawing>
+          <wp:anchor distT="0" distB="0" distL="114300" distR="114300" simplePos="0" relativeHeight="251685888" behindDoc="0" locked="0" layoutInCell="1" allowOverlap="1" wp14:anchorId="372A1E7E" wp14:editId="65E0994B">
+            <wp:simplePos x="0" y="0"/>
+            <wp:positionH relativeFrom="margin">
+              <wp:align>left</wp:align>
+            </wp:positionH>
+            <wp:positionV relativeFrom="paragraph">
+              <wp:posOffset>290830</wp:posOffset>
+            </wp:positionV>
+            <wp:extent cx="6095365" cy="5379085"/>
+            <wp:effectExtent l="0" t="0" r="635" b="0"/>
+            <wp:wrapSquare wrapText="bothSides"/>
+            <wp:docPr id="29" name="Picture 29"/>
+            <wp:cNvGraphicFramePr>
+              <a:graphicFrameLocks xmlns:a="http://schemas.openxmlformats.org/drawingml/2006/main" noChangeAspect="1"/>
+            </wp:cNvGraphicFramePr>
+            <a:graphic xmlns:a="http://schemas.openxmlformats.org/drawingml/2006/main">
+              <a:graphicData uri="http://schemas.openxmlformats.org/drawingml/2006/picture">
+                <pic:pic xmlns:pic="http://schemas.openxmlformats.org/drawingml/2006/picture">
+                  <pic:nvPicPr>
+                    <pic:cNvPr id="29" name="catalogos.png"/>
+                    <pic:cNvPicPr/>
+                  </pic:nvPicPr>
+                  <pic:blipFill rotWithShape="1">
+                    <a:blip r:embed="rId29" cstate="print">
+                      <a:extLst>
+                        <a:ext uri="{28A0092B-C50C-407E-A947-70E740481C1C}">
+                          <a14:useLocalDpi xmlns:a14="http://schemas.microsoft.com/office/drawing/2010/main" val="0"/>
+                        </a:ext>
+                      </a:extLst>
+                    </a:blip>
+                    <a:srcRect l="5938" t="6899" r="19292" b="6868"/>
+                    <a:stretch/>
+                  </pic:blipFill>
+                  <pic:spPr bwMode="auto">
+                    <a:xfrm>
+                      <a:off x="0" y="0"/>
+                      <a:ext cx="6095365" cy="5379085"/>
+                    </a:xfrm>
+                    <a:prstGeom prst="rect">
+                      <a:avLst/>
+                    </a:prstGeom>
+                    <a:ln>
+                      <a:noFill/>
+                    </a:ln>
+                    <a:extLst>
+                      <a:ext uri="{53640926-AAD7-44D8-BBD7-CCE9431645EC}">
+                        <a14:shadowObscured xmlns:a14="http://schemas.microsoft.com/office/drawing/2010/main"/>
+                      </a:ext>
+                    </a:extLst>
+                  </pic:spPr>
+                </pic:pic>
+              </a:graphicData>
+            </a:graphic>
+            <wp14:sizeRelH relativeFrom="margin">
+              <wp14:pctWidth>0</wp14:pctWidth>
+            </wp14:sizeRelH>
+            <wp14:sizeRelV relativeFrom="margin">
+              <wp14:pctHeight>0</wp14:pctHeight>
+            </wp14:sizeRelV>
+          </wp:anchor>
+        </w:drawing>
+      </w:r>
+    </w:p>
+    <w:p/>
+    <w:p/>
+    <w:p/>
+    <w:p/>
+    <w:p/>
+    <w:p/>
+    <w:p/>
+    <w:p/>
+    <w:p/>
+    <w:p/>
+    <w:p/>
+    <w:p>
+      <w:pPr>
+        <w:pStyle w:val="Heading2"/>
+      </w:pPr>
+      <w:bookmarkStart w:id="23" w:name="_Toc422270065"/>
+      <w:r>
+        <w:lastRenderedPageBreak/>
+        <w:t>Contabilidade</w:t>
+      </w:r>
+      <w:bookmarkEnd w:id="23"/>
+    </w:p>
+    <w:p>
+      <w:r>
+        <w:rPr>
+          <w:noProof/>
+          <w:lang w:eastAsia="pt-PT"/>
+        </w:rPr>
+        <w:drawing>
+          <wp:anchor distT="0" distB="0" distL="114300" distR="114300" simplePos="0" relativeHeight="251686912" behindDoc="0" locked="0" layoutInCell="1" allowOverlap="1">
+            <wp:simplePos x="0" y="0"/>
+            <wp:positionH relativeFrom="column">
+              <wp:posOffset>520</wp:posOffset>
+            </wp:positionH>
+            <wp:positionV relativeFrom="paragraph">
+              <wp:posOffset>523562</wp:posOffset>
+            </wp:positionV>
+            <wp:extent cx="5807033" cy="8909767"/>
+            <wp:effectExtent l="0" t="0" r="3810" b="5715"/>
+            <wp:wrapSquare wrapText="bothSides"/>
+            <wp:docPr id="30" name="Picture 30"/>
+            <wp:cNvGraphicFramePr>
+              <a:graphicFrameLocks xmlns:a="http://schemas.openxmlformats.org/drawingml/2006/main" noChangeAspect="1"/>
+            </wp:cNvGraphicFramePr>
+            <a:graphic xmlns:a="http://schemas.openxmlformats.org/drawingml/2006/main">
+              <a:graphicData uri="http://schemas.openxmlformats.org/drawingml/2006/picture">
+                <pic:pic xmlns:pic="http://schemas.openxmlformats.org/drawingml/2006/picture">
+                  <pic:nvPicPr>
+                    <pic:cNvPr id="30" name="modelo_contabilidade.png"/>
+                    <pic:cNvPicPr/>
+                  </pic:nvPicPr>
+                  <pic:blipFill rotWithShape="1">
+                    <a:blip r:embed="rId30" cstate="print">
+                      <a:extLst>
+                        <a:ext uri="{28A0092B-C50C-407E-A947-70E740481C1C}">
+                          <a14:useLocalDpi xmlns:a14="http://schemas.microsoft.com/office/drawing/2010/main" val="0"/>
+                        </a:ext>
+                      </a:extLst>
+                    </a:blip>
+                    <a:srcRect l="2859" r="12475"/>
+                    <a:stretch/>
+                  </pic:blipFill>
+                  <pic:spPr bwMode="auto">
+                    <a:xfrm>
+                      <a:off x="0" y="0"/>
+                      <a:ext cx="5807033" cy="8909767"/>
+                    </a:xfrm>
+                    <a:prstGeom prst="rect">
+                      <a:avLst/>
+                    </a:prstGeom>
+                    <a:ln>
+                      <a:noFill/>
+                    </a:ln>
+                    <a:extLst>
+                      <a:ext uri="{53640926-AAD7-44D8-BBD7-CCE9431645EC}">
+                        <a14:shadowObscured xmlns:a14="http://schemas.microsoft.com/office/drawing/2010/main"/>
+                      </a:ext>
+                    </a:extLst>
+                  </pic:spPr>
+                </pic:pic>
+              </a:graphicData>
+            </a:graphic>
+          </wp:anchor>
+        </w:drawing>
+      </w:r>
+    </w:p>
+    <w:p>
+      <w:pPr>
+        <w:pStyle w:val="Heading2"/>
+      </w:pPr>
+      <w:bookmarkStart w:id="24" w:name="_Toc422270066"/>
+      <w:r>
+        <w:rPr>
+          <w:noProof/>
+          <w:lang w:eastAsia="pt-PT"/>
+        </w:rPr>
+        <w:lastRenderedPageBreak/>
+        <w:drawing>
+          <wp:anchor distT="0" distB="0" distL="114300" distR="114300" simplePos="0" relativeHeight="251687936" behindDoc="0" locked="0" layoutInCell="1" allowOverlap="1" wp14:anchorId="05CC067D" wp14:editId="7F21ADE4">
+            <wp:simplePos x="0" y="0"/>
+            <wp:positionH relativeFrom="margin">
+              <wp:posOffset>-462915</wp:posOffset>
+            </wp:positionH>
+            <wp:positionV relativeFrom="paragraph">
+              <wp:posOffset>321310</wp:posOffset>
+            </wp:positionV>
+            <wp:extent cx="6821805" cy="7552690"/>
+            <wp:effectExtent l="0" t="0" r="0" b="0"/>
+            <wp:wrapSquare wrapText="bothSides"/>
+            <wp:docPr id="31" name="Picture 31"/>
+            <wp:cNvGraphicFramePr>
+              <a:graphicFrameLocks xmlns:a="http://schemas.openxmlformats.org/drawingml/2006/main" noChangeAspect="1"/>
+            </wp:cNvGraphicFramePr>
+            <a:graphic xmlns:a="http://schemas.openxmlformats.org/drawingml/2006/main">
+              <a:graphicData uri="http://schemas.openxmlformats.org/drawingml/2006/picture">
+                <pic:pic xmlns:pic="http://schemas.openxmlformats.org/drawingml/2006/picture">
+                  <pic:nvPicPr>
+                    <pic:cNvPr id="31" name="modeloCompras.png"/>
+                    <pic:cNvPicPr/>
+                  </pic:nvPicPr>
+                  <pic:blipFill>
+                    <a:blip r:embed="rId31" cstate="print">
+                      <a:extLst>
+                        <a:ext uri="{28A0092B-C50C-407E-A947-70E740481C1C}">
+                          <a14:useLocalDpi xmlns:a14="http://schemas.microsoft.com/office/drawing/2010/main" val="0"/>
+                        </a:ext>
+                      </a:extLst>
+                    </a:blip>
+                    <a:stretch>
+                      <a:fillRect/>
+                    </a:stretch>
+                  </pic:blipFill>
+                  <pic:spPr>
+                    <a:xfrm>
+                      <a:off x="0" y="0"/>
+                      <a:ext cx="6821805" cy="7552690"/>
+                    </a:xfrm>
+                    <a:prstGeom prst="rect">
+                      <a:avLst/>
+                    </a:prstGeom>
+                  </pic:spPr>
+                </pic:pic>
+              </a:graphicData>
+            </a:graphic>
+            <wp14:sizeRelH relativeFrom="margin">
+              <wp14:pctWidth>0</wp14:pctWidth>
+            </wp14:sizeRelH>
+            <wp14:sizeRelV relativeFrom="margin">
+              <wp14:pctHeight>0</wp14:pctHeight>
+            </wp14:sizeRelV>
+          </wp:anchor>
+        </w:drawing>
+      </w:r>
+      <w:r>
+        <w:t>Compras</w:t>
+      </w:r>
+      <w:bookmarkEnd w:id="24"/>
+    </w:p>
+    <w:p/>
+    <w:p/>
+    <w:p/>
+    <w:p/>
+    <w:p/>
     <w:sectPr>
-      <w:footerReference w:type="default" r:id="rId28"/>
+      <w:footerReference w:type="default" r:id="rId32"/>
       <w:pgSz w:w="11906" w:h="16838"/>
-      <w:pgMar w:top="1417" w:right="1701" w:bottom="993" w:left="1701" w:header="708" w:footer="708" w:gutter="0"/>
+      <w:pgMar w:top="709" w:right="1701" w:bottom="993" w:left="1701" w:header="708" w:footer="708" w:gutter="0"/>
       <w:pgNumType w:start="0"/>
       <w:cols w:space="708"/>
       <w:titlePg/>
@@ -18231,7 +19924,7 @@
           <w:rPr>
             <w:noProof/>
           </w:rPr>
-          <w:t>23</w:t>
+          <w:t>25</w:t>
         </w:r>
         <w:r>
           <w:rPr>
@@ -19187,6 +20880,36 @@
   </w:num>
   <w:num w:numId="8">
     <w:abstractNumId w:val="5"/>
+  </w:num>
+  <w:num w:numId="9">
+    <w:abstractNumId w:val="1"/>
+    <w:lvlOverride w:ilvl="0">
+      <w:startOverride w:val="1"/>
+    </w:lvlOverride>
+    <w:lvlOverride w:ilvl="1">
+      <w:startOverride w:val="1"/>
+    </w:lvlOverride>
+    <w:lvlOverride w:ilvl="2">
+      <w:startOverride w:val="1"/>
+    </w:lvlOverride>
+    <w:lvlOverride w:ilvl="3">
+      <w:startOverride w:val="1"/>
+    </w:lvlOverride>
+    <w:lvlOverride w:ilvl="4">
+      <w:startOverride w:val="1"/>
+    </w:lvlOverride>
+    <w:lvlOverride w:ilvl="5">
+      <w:startOverride w:val="1"/>
+    </w:lvlOverride>
+    <w:lvlOverride w:ilvl="6">
+      <w:startOverride w:val="1"/>
+    </w:lvlOverride>
+    <w:lvlOverride w:ilvl="7">
+      <w:startOverride w:val="1"/>
+    </w:lvlOverride>
+    <w:lvlOverride w:ilvl="8">
+      <w:startOverride w:val="1"/>
+    </w:lvlOverride>
   </w:num>
 </w:numbering>
 </file>
@@ -20427,11 +22150,11 @@
         </c:dLbls>
         <c:gapWidth val="219"/>
         <c:overlap val="-27"/>
-        <c:axId val="558931680"/>
-        <c:axId val="558929440"/>
+        <c:axId val="206554544"/>
+        <c:axId val="563645072"/>
       </c:barChart>
       <c:catAx>
-        <c:axId val="558931680"/>
+        <c:axId val="206554544"/>
         <c:scaling>
           <c:orientation val="minMax"/>
         </c:scaling>
@@ -20529,7 +22252,7 @@
             <a:endParaRPr lang="pt-PT"/>
           </a:p>
         </c:txPr>
-        <c:crossAx val="558929440"/>
+        <c:crossAx val="563645072"/>
         <c:crosses val="autoZero"/>
         <c:auto val="1"/>
         <c:lblAlgn val="ctr"/>
@@ -20537,7 +22260,7 @@
         <c:noMultiLvlLbl val="0"/>
       </c:catAx>
       <c:valAx>
-        <c:axId val="558929440"/>
+        <c:axId val="563645072"/>
         <c:scaling>
           <c:orientation val="minMax"/>
         </c:scaling>
@@ -20643,7 +22366,7 @@
             <a:endParaRPr lang="pt-PT"/>
           </a:p>
         </c:txPr>
-        <c:crossAx val="558931680"/>
+        <c:crossAx val="206554544"/>
         <c:crosses val="autoZero"/>
         <c:crossBetween val="between"/>
       </c:valAx>
@@ -21126,11 +22849,11 @@
         </c:dLbls>
         <c:gapWidth val="219"/>
         <c:overlap val="-27"/>
-        <c:axId val="575384736"/>
-        <c:axId val="293805712"/>
+        <c:axId val="582799712"/>
+        <c:axId val="582800272"/>
       </c:barChart>
       <c:catAx>
-        <c:axId val="575384736"/>
+        <c:axId val="582799712"/>
         <c:scaling>
           <c:orientation val="minMax"/>
         </c:scaling>
@@ -21228,7 +22951,7 @@
             <a:endParaRPr lang="pt-PT"/>
           </a:p>
         </c:txPr>
-        <c:crossAx val="293805712"/>
+        <c:crossAx val="582800272"/>
         <c:crosses val="autoZero"/>
         <c:auto val="1"/>
         <c:lblAlgn val="ctr"/>
@@ -21236,7 +22959,7 @@
         <c:noMultiLvlLbl val="0"/>
       </c:catAx>
       <c:valAx>
-        <c:axId val="293805712"/>
+        <c:axId val="582800272"/>
         <c:scaling>
           <c:orientation val="minMax"/>
         </c:scaling>
@@ -21347,7 +23070,7 @@
             <a:endParaRPr lang="pt-PT"/>
           </a:p>
         </c:txPr>
-        <c:crossAx val="575384736"/>
+        <c:crossAx val="582799712"/>
         <c:crosses val="autoZero"/>
         <c:crossBetween val="between"/>
       </c:valAx>
@@ -21743,11 +23466,11 @@
           <c:showBubbleSize val="0"/>
         </c:dLbls>
         <c:gapWidth val="182"/>
-        <c:axId val="558973056"/>
-        <c:axId val="558973616"/>
+        <c:axId val="385411872"/>
+        <c:axId val="385412432"/>
       </c:barChart>
       <c:catAx>
-        <c:axId val="558973056"/>
+        <c:axId val="385411872"/>
         <c:scaling>
           <c:orientation val="minMax"/>
         </c:scaling>
@@ -21845,7 +23568,7 @@
             <a:endParaRPr lang="pt-PT"/>
           </a:p>
         </c:txPr>
-        <c:crossAx val="558973616"/>
+        <c:crossAx val="385412432"/>
         <c:crosses val="autoZero"/>
         <c:auto val="1"/>
         <c:lblAlgn val="ctr"/>
@@ -21853,7 +23576,7 @@
         <c:noMultiLvlLbl val="0"/>
       </c:catAx>
       <c:valAx>
-        <c:axId val="558973616"/>
+        <c:axId val="385412432"/>
         <c:scaling>
           <c:orientation val="minMax"/>
         </c:scaling>
@@ -21964,7 +23687,7 @@
             <a:endParaRPr lang="pt-PT"/>
           </a:p>
         </c:txPr>
-        <c:crossAx val="558973056"/>
+        <c:crossAx val="385411872"/>
         <c:crosses val="autoZero"/>
         <c:crossBetween val="between"/>
       </c:valAx>
@@ -22307,11 +24030,11 @@
           <c:showBubbleSize val="0"/>
         </c:dLbls>
         <c:gapWidth val="182"/>
-        <c:axId val="60222176"/>
-        <c:axId val="60222736"/>
+        <c:axId val="383129536"/>
+        <c:axId val="383130096"/>
       </c:barChart>
       <c:catAx>
-        <c:axId val="60222176"/>
+        <c:axId val="383129536"/>
         <c:scaling>
           <c:orientation val="minMax"/>
         </c:scaling>
@@ -22414,7 +24137,7 @@
             <a:endParaRPr lang="pt-PT"/>
           </a:p>
         </c:txPr>
-        <c:crossAx val="60222736"/>
+        <c:crossAx val="383130096"/>
         <c:crosses val="autoZero"/>
         <c:auto val="1"/>
         <c:lblAlgn val="ctr"/>
@@ -22422,7 +24145,7 @@
         <c:noMultiLvlLbl val="0"/>
       </c:catAx>
       <c:valAx>
-        <c:axId val="60222736"/>
+        <c:axId val="383130096"/>
         <c:scaling>
           <c:orientation val="minMax"/>
         </c:scaling>
@@ -22528,7 +24251,7 @@
             <a:endParaRPr lang="pt-PT"/>
           </a:p>
         </c:txPr>
-        <c:crossAx val="60222176"/>
+        <c:crossAx val="383129536"/>
         <c:crosses val="autoZero"/>
         <c:crossBetween val="between"/>
       </c:valAx>
@@ -23042,11 +24765,11 @@
         </c:dLbls>
         <c:gapWidth val="219"/>
         <c:overlap val="-27"/>
-        <c:axId val="574207872"/>
-        <c:axId val="574208432"/>
+        <c:axId val="377012416"/>
+        <c:axId val="377012976"/>
       </c:barChart>
       <c:catAx>
-        <c:axId val="574207872"/>
+        <c:axId val="377012416"/>
         <c:scaling>
           <c:orientation val="minMax"/>
         </c:scaling>
@@ -23144,7 +24867,7 @@
             <a:endParaRPr lang="pt-PT"/>
           </a:p>
         </c:txPr>
-        <c:crossAx val="574208432"/>
+        <c:crossAx val="377012976"/>
         <c:crosses val="autoZero"/>
         <c:auto val="1"/>
         <c:lblAlgn val="ctr"/>
@@ -23152,7 +24875,7 @@
         <c:noMultiLvlLbl val="0"/>
       </c:catAx>
       <c:valAx>
-        <c:axId val="574208432"/>
+        <c:axId val="377012976"/>
         <c:scaling>
           <c:orientation val="minMax"/>
         </c:scaling>
@@ -23258,7 +24981,7 @@
             <a:endParaRPr lang="pt-PT"/>
           </a:p>
         </c:txPr>
-        <c:crossAx val="574207872"/>
+        <c:crossAx val="377012416"/>
         <c:crosses val="autoZero"/>
         <c:crossBetween val="between"/>
       </c:valAx>
@@ -26342,7 +28065,7 @@
 </file>
 
 <file path=customXml/itemProps1.xml><?xml version="1.0" encoding="utf-8"?>
-<ds:datastoreItem xmlns:ds="http://schemas.openxmlformats.org/officeDocument/2006/customXml" ds:itemID="{022E4D48-8825-4B24-B120-33BCE004DC1E}">
+<ds:datastoreItem xmlns:ds="http://schemas.openxmlformats.org/officeDocument/2006/customXml" ds:itemID="{A3F165C4-04A1-4E0F-93F8-EDE90E53670D}">
   <ds:schemaRefs>
     <ds:schemaRef ds:uri="http://schemas.openxmlformats.org/officeDocument/2006/bibliography"/>
   </ds:schemaRefs>

</xml_diff>